<commit_message>
Alteração no Artigo(Início da pesquisa).
</commit_message>
<xml_diff>
--- a/Doc1.docx
+++ b/Doc1.docx
@@ -18,56 +18,6 @@
           <w:rFonts w:ascii="Times New Roman" w:eastAsia="Times New Roman" w:hAnsi="Times New Roman" w:cs="Times New Roman"/>
           <w:b/>
           <w:bCs/>
-          <w:color w:val="FF0000"/>
-          <w:sz w:val="40"/>
-          <w:szCs w:val="40"/>
-          <w:shd w:val="clear" w:color="auto" w:fill="FFFF00"/>
-          <w:lang w:eastAsia="pt-BR"/>
-        </w:rPr>
-        <w:t>MODELO DE ARTIGO/TCC</w:t>
-      </w:r>
-    </w:p>
-    <w:p>
-      <w:pPr>
-        <w:spacing w:after="0" w:line="240" w:lineRule="auto"/>
-        <w:jc w:val="center"/>
-        <w:rPr>
-          <w:rFonts w:ascii="Times New Roman" w:eastAsia="Times New Roman" w:hAnsi="Times New Roman" w:cs="Times New Roman"/>
-          <w:sz w:val="24"/>
-          <w:szCs w:val="24"/>
-          <w:lang w:eastAsia="pt-BR"/>
-        </w:rPr>
-      </w:pPr>
-      <w:r>
-        <w:rPr>
-          <w:rFonts w:ascii="Times New Roman" w:eastAsia="Times New Roman" w:hAnsi="Times New Roman" w:cs="Times New Roman"/>
-          <w:b/>
-          <w:bCs/>
-          <w:color w:val="FF0000"/>
-          <w:sz w:val="32"/>
-          <w:szCs w:val="32"/>
-          <w:shd w:val="clear" w:color="auto" w:fill="FFFF00"/>
-          <w:lang w:eastAsia="pt-BR"/>
-        </w:rPr>
-        <w:t>POR FAVOR, LER O TEXTO DO MODELO, POIS CONTÉM AS INSTRUÇÕES DE COMO ESCREVER O ARTIGO</w:t>
-      </w:r>
-    </w:p>
-    <w:p>
-      <w:pPr>
-        <w:spacing w:after="0" w:line="240" w:lineRule="auto"/>
-        <w:jc w:val="center"/>
-        <w:rPr>
-          <w:rFonts w:ascii="Times New Roman" w:eastAsia="Times New Roman" w:hAnsi="Times New Roman" w:cs="Times New Roman"/>
-          <w:sz w:val="24"/>
-          <w:szCs w:val="24"/>
-          <w:lang w:eastAsia="pt-BR"/>
-        </w:rPr>
-      </w:pPr>
-      <w:r>
-        <w:rPr>
-          <w:rFonts w:ascii="Times New Roman" w:eastAsia="Times New Roman" w:hAnsi="Times New Roman" w:cs="Times New Roman"/>
-          <w:b/>
-          <w:bCs/>
           <w:color w:val="00000A"/>
           <w:sz w:val="32"/>
           <w:szCs w:val="32"/>
@@ -231,8 +181,6 @@
         </w:rPr>
         <w:t xml:space="preserve">ntação dos professores Roberto </w:t>
       </w:r>
-      <w:bookmarkStart w:id="0" w:name="_GoBack"/>
-      <w:bookmarkEnd w:id="0"/>
       <w:proofErr w:type="spellStart"/>
       <w:r>
         <w:rPr>
@@ -266,6 +214,596 @@
           <w:lang w:eastAsia="pt-BR"/>
         </w:rPr>
       </w:pPr>
+    </w:p>
+    <w:p>
+      <w:pPr>
+        <w:spacing w:after="0" w:line="240" w:lineRule="auto"/>
+        <w:rPr>
+          <w:rFonts w:ascii="Times New Roman" w:eastAsia="Times New Roman" w:hAnsi="Times New Roman" w:cs="Times New Roman"/>
+          <w:sz w:val="24"/>
+          <w:szCs w:val="24"/>
+          <w:lang w:eastAsia="pt-BR"/>
+        </w:rPr>
+      </w:pPr>
+    </w:p>
+    <w:p>
+      <w:pPr>
+        <w:spacing w:after="0" w:line="240" w:lineRule="auto"/>
+        <w:jc w:val="center"/>
+        <w:rPr>
+          <w:rFonts w:ascii="Times New Roman" w:eastAsia="Times New Roman" w:hAnsi="Times New Roman" w:cs="Times New Roman"/>
+          <w:sz w:val="24"/>
+          <w:szCs w:val="24"/>
+          <w:lang w:eastAsia="pt-BR"/>
+        </w:rPr>
+      </w:pPr>
+      <w:r>
+        <w:rPr>
+          <w:rFonts w:ascii="Times New Roman" w:eastAsia="Times New Roman" w:hAnsi="Times New Roman" w:cs="Times New Roman"/>
+          <w:b/>
+          <w:bCs/>
+          <w:color w:val="000000"/>
+          <w:sz w:val="28"/>
+          <w:szCs w:val="28"/>
+          <w:lang w:eastAsia="pt-BR"/>
+        </w:rPr>
+        <w:t>Arquiteturas de Hardware</w:t>
+      </w:r>
+      <w:r>
+        <w:rPr>
+          <w:rFonts w:ascii="Times New Roman" w:eastAsia="Times New Roman" w:hAnsi="Times New Roman" w:cs="Times New Roman"/>
+          <w:b/>
+          <w:bCs/>
+          <w:color w:val="000000"/>
+          <w:sz w:val="28"/>
+          <w:szCs w:val="28"/>
+          <w:lang w:eastAsia="pt-BR"/>
+        </w:rPr>
+        <w:t xml:space="preserve">: </w:t>
+      </w:r>
+      <w:r>
+        <w:rPr>
+          <w:rFonts w:ascii="Times New Roman" w:eastAsia="Times New Roman" w:hAnsi="Times New Roman" w:cs="Times New Roman"/>
+          <w:b/>
+          <w:bCs/>
+          <w:color w:val="000000"/>
+          <w:sz w:val="28"/>
+          <w:szCs w:val="28"/>
+          <w:lang w:eastAsia="pt-BR"/>
+        </w:rPr>
+        <w:t>RISC e CISC</w:t>
+      </w:r>
+    </w:p>
+    <w:p>
+      <w:pPr>
+        <w:spacing w:after="0" w:line="240" w:lineRule="auto"/>
+        <w:jc w:val="center"/>
+        <w:rPr>
+          <w:rFonts w:ascii="Times New Roman" w:eastAsia="Times New Roman" w:hAnsi="Times New Roman" w:cs="Times New Roman"/>
+          <w:sz w:val="24"/>
+          <w:szCs w:val="24"/>
+          <w:lang w:eastAsia="pt-BR"/>
+        </w:rPr>
+      </w:pPr>
+      <w:r>
+        <w:rPr>
+          <w:rFonts w:ascii="Times New Roman" w:eastAsia="Times New Roman" w:hAnsi="Times New Roman" w:cs="Times New Roman"/>
+          <w:sz w:val="24"/>
+          <w:szCs w:val="24"/>
+          <w:lang w:eastAsia="pt-BR"/>
+        </w:rPr>
+        <w:br/>
+      </w:r>
+    </w:p>
+    <w:p>
+      <w:pPr>
+        <w:spacing w:after="0" w:line="240" w:lineRule="auto"/>
+        <w:jc w:val="right"/>
+        <w:rPr>
+          <w:rFonts w:ascii="Times New Roman" w:eastAsia="Times New Roman" w:hAnsi="Times New Roman" w:cs="Times New Roman"/>
+          <w:sz w:val="24"/>
+          <w:szCs w:val="24"/>
+          <w:lang w:eastAsia="pt-BR"/>
+        </w:rPr>
+      </w:pPr>
+      <w:r>
+        <w:rPr>
+          <w:rFonts w:ascii="Times New Roman" w:eastAsia="Times New Roman" w:hAnsi="Times New Roman" w:cs="Times New Roman"/>
+          <w:color w:val="00000A"/>
+          <w:sz w:val="24"/>
+          <w:szCs w:val="24"/>
+          <w:lang w:eastAsia="pt-BR"/>
+        </w:rPr>
+        <w:t xml:space="preserve">Alison Gustavo </w:t>
+      </w:r>
+      <w:proofErr w:type="spellStart"/>
+      <w:r>
+        <w:rPr>
+          <w:rFonts w:ascii="Times New Roman" w:eastAsia="Times New Roman" w:hAnsi="Times New Roman" w:cs="Times New Roman"/>
+          <w:color w:val="00000A"/>
+          <w:sz w:val="24"/>
+          <w:szCs w:val="24"/>
+          <w:lang w:eastAsia="pt-BR"/>
+        </w:rPr>
+        <w:t>Valli</w:t>
+      </w:r>
+      <w:proofErr w:type="spellEnd"/>
+    </w:p>
+    <w:p>
+      <w:pPr>
+        <w:spacing w:after="0" w:line="240" w:lineRule="auto"/>
+        <w:jc w:val="right"/>
+        <w:rPr>
+          <w:rFonts w:ascii="Times New Roman" w:eastAsia="Times New Roman" w:hAnsi="Times New Roman" w:cs="Times New Roman"/>
+          <w:sz w:val="24"/>
+          <w:szCs w:val="24"/>
+          <w:lang w:eastAsia="pt-BR"/>
+        </w:rPr>
+      </w:pPr>
+      <w:r>
+        <w:rPr>
+          <w:rFonts w:ascii="Times New Roman" w:eastAsia="Times New Roman" w:hAnsi="Times New Roman" w:cs="Times New Roman"/>
+          <w:color w:val="00000A"/>
+          <w:sz w:val="24"/>
+          <w:szCs w:val="24"/>
+          <w:lang w:eastAsia="pt-BR"/>
+        </w:rPr>
+        <w:t>Isabella Fernanda da Silva Barbosa</w:t>
+      </w:r>
+    </w:p>
+    <w:p>
+      <w:pPr>
+        <w:spacing w:after="0" w:line="240" w:lineRule="auto"/>
+        <w:jc w:val="right"/>
+        <w:rPr>
+          <w:rFonts w:ascii="Times New Roman" w:eastAsia="Times New Roman" w:hAnsi="Times New Roman" w:cs="Times New Roman"/>
+          <w:sz w:val="24"/>
+          <w:szCs w:val="24"/>
+          <w:lang w:eastAsia="pt-BR"/>
+        </w:rPr>
+      </w:pPr>
+      <w:r>
+        <w:rPr>
+          <w:rFonts w:ascii="Times New Roman" w:eastAsia="Times New Roman" w:hAnsi="Times New Roman" w:cs="Times New Roman"/>
+          <w:color w:val="00000A"/>
+          <w:sz w:val="24"/>
+          <w:szCs w:val="24"/>
+          <w:lang w:eastAsia="pt-BR"/>
+        </w:rPr>
+        <w:t xml:space="preserve">Julia Furtado </w:t>
+      </w:r>
+      <w:proofErr w:type="spellStart"/>
+      <w:r>
+        <w:rPr>
+          <w:rFonts w:ascii="Times New Roman" w:eastAsia="Times New Roman" w:hAnsi="Times New Roman" w:cs="Times New Roman"/>
+          <w:color w:val="00000A"/>
+          <w:sz w:val="24"/>
+          <w:szCs w:val="24"/>
+          <w:lang w:eastAsia="pt-BR"/>
+        </w:rPr>
+        <w:t>Polycarpo</w:t>
+      </w:r>
+      <w:proofErr w:type="spellEnd"/>
+    </w:p>
+    <w:p>
+      <w:pPr>
+        <w:spacing w:after="0" w:line="240" w:lineRule="auto"/>
+        <w:jc w:val="right"/>
+        <w:rPr>
+          <w:rFonts w:ascii="Times New Roman" w:eastAsia="Times New Roman" w:hAnsi="Times New Roman" w:cs="Times New Roman"/>
+          <w:sz w:val="24"/>
+          <w:szCs w:val="24"/>
+          <w:lang w:eastAsia="pt-BR"/>
+        </w:rPr>
+      </w:pPr>
+      <w:r>
+        <w:rPr>
+          <w:rFonts w:ascii="Times New Roman" w:eastAsia="Times New Roman" w:hAnsi="Times New Roman" w:cs="Times New Roman"/>
+          <w:color w:val="00000A"/>
+          <w:sz w:val="24"/>
+          <w:szCs w:val="24"/>
+          <w:lang w:eastAsia="pt-BR"/>
+        </w:rPr>
+        <w:t>Larissa Ribeiro</w:t>
+      </w:r>
+    </w:p>
+    <w:p>
+      <w:pPr>
+        <w:spacing w:after="0" w:line="240" w:lineRule="auto"/>
+        <w:jc w:val="both"/>
+        <w:rPr>
+          <w:rFonts w:ascii="Times New Roman" w:eastAsia="Times New Roman" w:hAnsi="Times New Roman" w:cs="Times New Roman"/>
+          <w:sz w:val="24"/>
+          <w:szCs w:val="24"/>
+          <w:lang w:eastAsia="pt-BR"/>
+        </w:rPr>
+      </w:pPr>
+      <w:r>
+        <w:rPr>
+          <w:rFonts w:ascii="Times New Roman" w:eastAsia="Times New Roman" w:hAnsi="Times New Roman" w:cs="Times New Roman"/>
+          <w:b/>
+          <w:bCs/>
+          <w:color w:val="00000A"/>
+          <w:sz w:val="24"/>
+          <w:szCs w:val="24"/>
+          <w:lang w:eastAsia="pt-BR"/>
+        </w:rPr>
+        <w:t>RESUMO</w:t>
+      </w:r>
+    </w:p>
+    <w:p>
+      <w:pPr>
+        <w:spacing w:after="0" w:line="240" w:lineRule="auto"/>
+        <w:rPr>
+          <w:rFonts w:ascii="Times New Roman" w:eastAsia="Times New Roman" w:hAnsi="Times New Roman" w:cs="Times New Roman"/>
+          <w:sz w:val="24"/>
+          <w:szCs w:val="24"/>
+          <w:lang w:eastAsia="pt-BR"/>
+        </w:rPr>
+      </w:pPr>
+    </w:p>
+    <w:p>
+      <w:pPr>
+        <w:spacing w:after="200" w:line="240" w:lineRule="auto"/>
+        <w:jc w:val="both"/>
+        <w:rPr>
+          <w:rFonts w:ascii="Times New Roman" w:eastAsia="Times New Roman" w:hAnsi="Times New Roman" w:cs="Times New Roman"/>
+          <w:sz w:val="24"/>
+          <w:szCs w:val="24"/>
+          <w:lang w:eastAsia="pt-BR"/>
+        </w:rPr>
+      </w:pPr>
+      <w:r>
+        <w:rPr>
+          <w:rFonts w:ascii="Times New Roman" w:eastAsia="Times New Roman" w:hAnsi="Times New Roman" w:cs="Times New Roman"/>
+          <w:color w:val="00000A"/>
+          <w:sz w:val="24"/>
+          <w:szCs w:val="24"/>
+          <w:lang w:eastAsia="pt-BR"/>
+        </w:rPr>
+        <w:t xml:space="preserve">Este estudo tem o objetivo de analisar </w:t>
+      </w:r>
+      <w:r>
+        <w:t>as diferenças entre as arquiteturas RISC e CISC, destacando suas características, aplicações e impactos no desempenho dos sistemas computacionais.</w:t>
+      </w:r>
+      <w:r>
+        <w:t xml:space="preserve"> </w:t>
+      </w:r>
+      <w:r>
+        <w:rPr>
+          <w:rFonts w:ascii="Times New Roman" w:eastAsia="Times New Roman" w:hAnsi="Times New Roman" w:cs="Times New Roman"/>
+          <w:color w:val="00000A"/>
+          <w:sz w:val="24"/>
+          <w:szCs w:val="24"/>
+          <w:lang w:eastAsia="pt-BR"/>
+        </w:rPr>
+        <w:t xml:space="preserve">Dentre os autores pesquisados para a constituição conceitual deste trabalho, destacaram-se </w:t>
+      </w:r>
+      <w:r>
+        <w:rPr>
+          <w:rFonts w:ascii="Times New Roman" w:eastAsia="Times New Roman" w:hAnsi="Times New Roman" w:cs="Times New Roman"/>
+          <w:color w:val="FF0000"/>
+          <w:sz w:val="24"/>
+          <w:szCs w:val="24"/>
+          <w:shd w:val="clear" w:color="auto" w:fill="FFFF00"/>
+          <w:lang w:eastAsia="pt-BR"/>
+        </w:rPr>
+        <w:t>(SOMENTE O SOBRENOME DO AUTOR DAS FONTES CONSULTADA, Somente a primeira letra do sobrenome em maiúsculo.)</w:t>
+      </w:r>
+      <w:r>
+        <w:rPr>
+          <w:rFonts w:ascii="Times New Roman" w:eastAsia="Times New Roman" w:hAnsi="Times New Roman" w:cs="Times New Roman"/>
+          <w:color w:val="FF0000"/>
+          <w:sz w:val="24"/>
+          <w:szCs w:val="24"/>
+          <w:lang w:eastAsia="pt-BR"/>
+        </w:rPr>
+        <w:t xml:space="preserve"> Autor</w:t>
+      </w:r>
+      <w:r>
+        <w:rPr>
+          <w:rFonts w:ascii="Times New Roman" w:eastAsia="Times New Roman" w:hAnsi="Times New Roman" w:cs="Times New Roman"/>
+          <w:color w:val="00000A"/>
+          <w:sz w:val="24"/>
+          <w:szCs w:val="24"/>
+          <w:lang w:eastAsia="pt-BR"/>
+        </w:rPr>
+        <w:t xml:space="preserve"> (</w:t>
+      </w:r>
+      <w:r>
+        <w:rPr>
+          <w:rFonts w:ascii="Times New Roman" w:eastAsia="Times New Roman" w:hAnsi="Times New Roman" w:cs="Times New Roman"/>
+          <w:color w:val="FF0000"/>
+          <w:sz w:val="24"/>
+          <w:szCs w:val="24"/>
+          <w:lang w:eastAsia="pt-BR"/>
+        </w:rPr>
+        <w:t>ano</w:t>
+      </w:r>
+      <w:r>
+        <w:rPr>
+          <w:rFonts w:ascii="Times New Roman" w:eastAsia="Times New Roman" w:hAnsi="Times New Roman" w:cs="Times New Roman"/>
+          <w:color w:val="00000A"/>
+          <w:sz w:val="24"/>
+          <w:szCs w:val="24"/>
+          <w:lang w:eastAsia="pt-BR"/>
+        </w:rPr>
+        <w:t xml:space="preserve">), </w:t>
+      </w:r>
+      <w:r>
+        <w:rPr>
+          <w:rFonts w:ascii="Times New Roman" w:eastAsia="Times New Roman" w:hAnsi="Times New Roman" w:cs="Times New Roman"/>
+          <w:color w:val="FF0000"/>
+          <w:sz w:val="24"/>
+          <w:szCs w:val="24"/>
+          <w:lang w:eastAsia="pt-BR"/>
+        </w:rPr>
+        <w:t>Autor</w:t>
+      </w:r>
+      <w:r>
+        <w:rPr>
+          <w:rFonts w:ascii="Times New Roman" w:eastAsia="Times New Roman" w:hAnsi="Times New Roman" w:cs="Times New Roman"/>
+          <w:color w:val="00000A"/>
+          <w:sz w:val="24"/>
+          <w:szCs w:val="24"/>
+          <w:lang w:eastAsia="pt-BR"/>
+        </w:rPr>
+        <w:t xml:space="preserve"> (</w:t>
+      </w:r>
+      <w:r>
+        <w:rPr>
+          <w:rFonts w:ascii="Times New Roman" w:eastAsia="Times New Roman" w:hAnsi="Times New Roman" w:cs="Times New Roman"/>
+          <w:color w:val="FF0000"/>
+          <w:sz w:val="24"/>
+          <w:szCs w:val="24"/>
+          <w:lang w:eastAsia="pt-BR"/>
+        </w:rPr>
+        <w:t>ano</w:t>
+      </w:r>
+      <w:r>
+        <w:rPr>
+          <w:rFonts w:ascii="Times New Roman" w:eastAsia="Times New Roman" w:hAnsi="Times New Roman" w:cs="Times New Roman"/>
+          <w:color w:val="00000A"/>
+          <w:sz w:val="24"/>
+          <w:szCs w:val="24"/>
+          <w:lang w:eastAsia="pt-BR"/>
+        </w:rPr>
+        <w:t xml:space="preserve">), </w:t>
+      </w:r>
+      <w:r>
+        <w:rPr>
+          <w:rFonts w:ascii="Times New Roman" w:eastAsia="Times New Roman" w:hAnsi="Times New Roman" w:cs="Times New Roman"/>
+          <w:color w:val="FF0000"/>
+          <w:sz w:val="24"/>
+          <w:szCs w:val="24"/>
+          <w:lang w:eastAsia="pt-BR"/>
+        </w:rPr>
+        <w:t>Autor</w:t>
+      </w:r>
+      <w:r>
+        <w:rPr>
+          <w:rFonts w:ascii="Times New Roman" w:eastAsia="Times New Roman" w:hAnsi="Times New Roman" w:cs="Times New Roman"/>
+          <w:color w:val="00000A"/>
+          <w:sz w:val="24"/>
+          <w:szCs w:val="24"/>
+          <w:lang w:eastAsia="pt-BR"/>
+        </w:rPr>
+        <w:t xml:space="preserve"> (</w:t>
+      </w:r>
+      <w:r>
+        <w:rPr>
+          <w:rFonts w:ascii="Times New Roman" w:eastAsia="Times New Roman" w:hAnsi="Times New Roman" w:cs="Times New Roman"/>
+          <w:color w:val="FF0000"/>
+          <w:sz w:val="24"/>
+          <w:szCs w:val="24"/>
+          <w:lang w:eastAsia="pt-BR"/>
+        </w:rPr>
+        <w:t>ano</w:t>
+      </w:r>
+      <w:r>
+        <w:rPr>
+          <w:rFonts w:ascii="Times New Roman" w:eastAsia="Times New Roman" w:hAnsi="Times New Roman" w:cs="Times New Roman"/>
+          <w:color w:val="00000A"/>
+          <w:sz w:val="24"/>
+          <w:szCs w:val="24"/>
+          <w:lang w:eastAsia="pt-BR"/>
+        </w:rPr>
+        <w:t xml:space="preserve">). A metodologia utilizada foi a pesquisa </w:t>
+      </w:r>
+      <w:r>
+        <w:rPr>
+          <w:rFonts w:ascii="Times New Roman" w:eastAsia="Times New Roman" w:hAnsi="Times New Roman" w:cs="Times New Roman"/>
+          <w:color w:val="FF0000"/>
+          <w:sz w:val="24"/>
+          <w:szCs w:val="24"/>
+          <w:lang w:eastAsia="pt-BR"/>
+        </w:rPr>
+        <w:t>(exploratória ou descritiva ou explicativa)</w:t>
+      </w:r>
+      <w:r>
+        <w:rPr>
+          <w:rFonts w:ascii="Times New Roman" w:eastAsia="Times New Roman" w:hAnsi="Times New Roman" w:cs="Times New Roman"/>
+          <w:color w:val="00000A"/>
+          <w:sz w:val="24"/>
+          <w:szCs w:val="24"/>
+          <w:lang w:eastAsia="pt-BR"/>
+        </w:rPr>
+        <w:t xml:space="preserve">, tendo como coleta de dados o levantamento bibliográfico </w:t>
+      </w:r>
+      <w:r>
+        <w:rPr>
+          <w:rFonts w:ascii="Times New Roman" w:eastAsia="Times New Roman" w:hAnsi="Times New Roman" w:cs="Times New Roman"/>
+          <w:color w:val="FF0000"/>
+          <w:sz w:val="24"/>
+          <w:szCs w:val="24"/>
+          <w:lang w:eastAsia="pt-BR"/>
+        </w:rPr>
+        <w:t>(se for o caso, acrescentar: estudo de caso, relato de experiência ou pesquisa de campo)</w:t>
+      </w:r>
+      <w:r>
+        <w:rPr>
+          <w:rFonts w:ascii="Times New Roman" w:eastAsia="Times New Roman" w:hAnsi="Times New Roman" w:cs="Times New Roman"/>
+          <w:color w:val="00000A"/>
+          <w:sz w:val="24"/>
+          <w:szCs w:val="24"/>
+          <w:lang w:eastAsia="pt-BR"/>
+        </w:rPr>
+        <w:t xml:space="preserve">. As conclusões mais relevantes são </w:t>
+      </w:r>
+      <w:r>
+        <w:rPr>
+          <w:rFonts w:ascii="Times New Roman" w:eastAsia="Times New Roman" w:hAnsi="Times New Roman" w:cs="Times New Roman"/>
+          <w:color w:val="FF0000"/>
+          <w:sz w:val="24"/>
+          <w:szCs w:val="24"/>
+          <w:lang w:eastAsia="pt-BR"/>
+        </w:rPr>
+        <w:t>(inserir as principais conclusões)</w:t>
+      </w:r>
+      <w:r>
+        <w:rPr>
+          <w:rFonts w:ascii="Times New Roman" w:eastAsia="Times New Roman" w:hAnsi="Times New Roman" w:cs="Times New Roman"/>
+          <w:color w:val="00000A"/>
+          <w:sz w:val="24"/>
+          <w:szCs w:val="24"/>
+          <w:lang w:eastAsia="pt-BR"/>
+        </w:rPr>
+        <w:t>.</w:t>
+      </w:r>
+    </w:p>
+    <w:p>
+      <w:pPr>
+        <w:spacing w:after="200" w:line="240" w:lineRule="auto"/>
+        <w:rPr>
+          <w:rFonts w:ascii="Times New Roman" w:eastAsia="Times New Roman" w:hAnsi="Times New Roman" w:cs="Times New Roman"/>
+          <w:sz w:val="24"/>
+          <w:szCs w:val="24"/>
+          <w:lang w:eastAsia="pt-BR"/>
+        </w:rPr>
+      </w:pPr>
+      <w:r>
+        <w:rPr>
+          <w:rFonts w:ascii="Times New Roman" w:eastAsia="Times New Roman" w:hAnsi="Times New Roman" w:cs="Times New Roman"/>
+          <w:b/>
+          <w:bCs/>
+          <w:color w:val="00000A"/>
+          <w:sz w:val="24"/>
+          <w:szCs w:val="24"/>
+          <w:lang w:eastAsia="pt-BR"/>
+        </w:rPr>
+        <w:t>Palavras-chave</w:t>
+      </w:r>
+      <w:r>
+        <w:rPr>
+          <w:rFonts w:ascii="Times New Roman" w:eastAsia="Times New Roman" w:hAnsi="Times New Roman" w:cs="Times New Roman"/>
+          <w:color w:val="00000A"/>
+          <w:sz w:val="24"/>
+          <w:szCs w:val="24"/>
+          <w:lang w:eastAsia="pt-BR"/>
+        </w:rPr>
+        <w:t xml:space="preserve">: </w:t>
+      </w:r>
+      <w:r>
+        <w:rPr>
+          <w:rFonts w:ascii="Times New Roman" w:eastAsia="Times New Roman" w:hAnsi="Times New Roman" w:cs="Times New Roman"/>
+          <w:color w:val="FF0000"/>
+          <w:sz w:val="24"/>
+          <w:szCs w:val="24"/>
+          <w:lang w:eastAsia="pt-BR"/>
+        </w:rPr>
+        <w:t>Palavra 1. Palavra 2. Palavra 3.</w:t>
+      </w:r>
+      <w:r>
+        <w:rPr>
+          <w:rFonts w:ascii="Times New Roman" w:eastAsia="Times New Roman" w:hAnsi="Times New Roman" w:cs="Times New Roman"/>
+          <w:color w:val="00000A"/>
+          <w:sz w:val="24"/>
+          <w:szCs w:val="24"/>
+          <w:lang w:eastAsia="pt-BR"/>
+        </w:rPr>
+        <w:t> </w:t>
+      </w:r>
+    </w:p>
+    <w:p>
+      <w:pPr>
+        <w:spacing w:after="200" w:line="240" w:lineRule="auto"/>
+        <w:rPr>
+          <w:rFonts w:ascii="Times New Roman" w:eastAsia="Times New Roman" w:hAnsi="Times New Roman" w:cs="Times New Roman"/>
+          <w:sz w:val="24"/>
+          <w:szCs w:val="24"/>
+          <w:lang w:eastAsia="pt-BR"/>
+        </w:rPr>
+      </w:pPr>
+      <w:r>
+        <w:rPr>
+          <w:rFonts w:ascii="Times New Roman" w:eastAsia="Times New Roman" w:hAnsi="Times New Roman" w:cs="Times New Roman"/>
+          <w:color w:val="FF0000"/>
+          <w:sz w:val="24"/>
+          <w:szCs w:val="24"/>
+          <w:shd w:val="clear" w:color="auto" w:fill="FFFF00"/>
+          <w:lang w:eastAsia="pt-BR"/>
+        </w:rPr>
+        <w:t>(</w:t>
+      </w:r>
+      <w:proofErr w:type="gramStart"/>
+      <w:r>
+        <w:rPr>
+          <w:rFonts w:ascii="Times New Roman" w:eastAsia="Times New Roman" w:hAnsi="Times New Roman" w:cs="Times New Roman"/>
+          <w:color w:val="FF0000"/>
+          <w:sz w:val="24"/>
+          <w:szCs w:val="24"/>
+          <w:shd w:val="clear" w:color="auto" w:fill="FFFF00"/>
+          <w:lang w:eastAsia="pt-BR"/>
+        </w:rPr>
+        <w:t>listar</w:t>
+      </w:r>
+      <w:proofErr w:type="gramEnd"/>
+      <w:r>
+        <w:rPr>
+          <w:rFonts w:ascii="Times New Roman" w:eastAsia="Times New Roman" w:hAnsi="Times New Roman" w:cs="Times New Roman"/>
+          <w:color w:val="FF0000"/>
+          <w:sz w:val="24"/>
+          <w:szCs w:val="24"/>
+          <w:shd w:val="clear" w:color="auto" w:fill="FFFF00"/>
+          <w:lang w:eastAsia="pt-BR"/>
+        </w:rPr>
+        <w:t xml:space="preserve"> de 3 a 5 palavras que remetam ao conteúdo do trabalho, separadas entre si por ponto e finalizadas por ponto, Sempre do mais genérico para o mais específico. Por exemplo:</w:t>
+      </w:r>
+      <w:r>
+        <w:rPr>
+          <w:rFonts w:ascii="Times New Roman" w:eastAsia="Times New Roman" w:hAnsi="Times New Roman" w:cs="Times New Roman"/>
+          <w:b/>
+          <w:bCs/>
+          <w:color w:val="00000A"/>
+          <w:sz w:val="24"/>
+          <w:szCs w:val="24"/>
+          <w:shd w:val="clear" w:color="auto" w:fill="FFFF00"/>
+          <w:lang w:eastAsia="pt-BR"/>
+        </w:rPr>
+        <w:t xml:space="preserve"> Palavras-chave</w:t>
+      </w:r>
+      <w:r>
+        <w:rPr>
+          <w:rFonts w:ascii="Times New Roman" w:eastAsia="Times New Roman" w:hAnsi="Times New Roman" w:cs="Times New Roman"/>
+          <w:color w:val="00000A"/>
+          <w:sz w:val="24"/>
+          <w:szCs w:val="24"/>
+          <w:shd w:val="clear" w:color="auto" w:fill="FFFF00"/>
+          <w:lang w:eastAsia="pt-BR"/>
+        </w:rPr>
+        <w:t xml:space="preserve">: </w:t>
+      </w:r>
+      <w:r>
+        <w:rPr>
+          <w:rFonts w:ascii="Times New Roman" w:eastAsia="Times New Roman" w:hAnsi="Times New Roman" w:cs="Times New Roman"/>
+          <w:color w:val="FF0000"/>
+          <w:sz w:val="24"/>
+          <w:szCs w:val="24"/>
+          <w:shd w:val="clear" w:color="auto" w:fill="FFFF00"/>
+          <w:lang w:eastAsia="pt-BR"/>
+        </w:rPr>
+        <w:t>Sistema Solar. Sol. Coroa Solar.</w:t>
+      </w:r>
     </w:p>
     <w:p>
       <w:pPr>
@@ -288,13 +826,24 @@
           <w:szCs w:val="28"/>
           <w:lang w:eastAsia="pt-BR"/>
         </w:rPr>
-        <w:t>O título deve ser claro e objetivo. </w:t>
+        <w:t>OBS: O texto do artigo deve ser corrido, não tem índice, lista ou sumário.</w:t>
       </w:r>
     </w:p>
     <w:p>
       <w:pPr>
         <w:spacing w:after="0" w:line="240" w:lineRule="auto"/>
-        <w:jc w:val="center"/>
+        <w:rPr>
+          <w:rFonts w:ascii="Times New Roman" w:eastAsia="Times New Roman" w:hAnsi="Times New Roman" w:cs="Times New Roman"/>
+          <w:sz w:val="24"/>
+          <w:szCs w:val="24"/>
+          <w:lang w:eastAsia="pt-BR"/>
+        </w:rPr>
+      </w:pPr>
+    </w:p>
+    <w:p>
+      <w:pPr>
+        <w:spacing w:after="200" w:line="240" w:lineRule="auto"/>
+        <w:jc w:val="both"/>
         <w:rPr>
           <w:rFonts w:ascii="Times New Roman" w:eastAsia="Times New Roman" w:hAnsi="Times New Roman" w:cs="Times New Roman"/>
           <w:sz w:val="24"/>
@@ -307,243 +856,17 @@
           <w:rFonts w:ascii="Times New Roman" w:eastAsia="Times New Roman" w:hAnsi="Times New Roman" w:cs="Times New Roman"/>
           <w:b/>
           <w:bCs/>
-          <w:color w:val="FF0000"/>
-          <w:sz w:val="28"/>
-          <w:szCs w:val="28"/>
-          <w:lang w:eastAsia="pt-BR"/>
-        </w:rPr>
-        <w:t>NÃO DEVE SER ALTERADO DURANTE A EXECUÇÃO DO PROJETO. </w:t>
-      </w:r>
-    </w:p>
-    <w:p>
-      <w:pPr>
-        <w:spacing w:after="0" w:line="240" w:lineRule="auto"/>
-        <w:jc w:val="center"/>
-        <w:rPr>
-          <w:rFonts w:ascii="Times New Roman" w:eastAsia="Times New Roman" w:hAnsi="Times New Roman" w:cs="Times New Roman"/>
-          <w:sz w:val="24"/>
-          <w:szCs w:val="24"/>
-          <w:lang w:eastAsia="pt-BR"/>
-        </w:rPr>
-      </w:pPr>
-      <w:r>
-        <w:rPr>
-          <w:rFonts w:ascii="Times New Roman" w:eastAsia="Times New Roman" w:hAnsi="Times New Roman" w:cs="Times New Roman"/>
-          <w:b/>
-          <w:bCs/>
-          <w:color w:val="FF0000"/>
-          <w:sz w:val="28"/>
-          <w:szCs w:val="28"/>
-          <w:lang w:eastAsia="pt-BR"/>
-        </w:rPr>
-        <w:t>Ele deve ser definido com o auxílio do ORIENTADOR.</w:t>
-      </w:r>
-    </w:p>
-    <w:p>
-      <w:pPr>
-        <w:spacing w:after="0" w:line="240" w:lineRule="auto"/>
-        <w:rPr>
-          <w:rFonts w:ascii="Times New Roman" w:eastAsia="Times New Roman" w:hAnsi="Times New Roman" w:cs="Times New Roman"/>
-          <w:sz w:val="24"/>
-          <w:szCs w:val="24"/>
-          <w:lang w:eastAsia="pt-BR"/>
-        </w:rPr>
-      </w:pPr>
-    </w:p>
-    <w:p>
-      <w:pPr>
-        <w:spacing w:after="0" w:line="240" w:lineRule="auto"/>
-        <w:jc w:val="center"/>
-        <w:rPr>
-          <w:rFonts w:ascii="Times New Roman" w:eastAsia="Times New Roman" w:hAnsi="Times New Roman" w:cs="Times New Roman"/>
-          <w:sz w:val="24"/>
-          <w:szCs w:val="24"/>
-          <w:lang w:eastAsia="pt-BR"/>
-        </w:rPr>
-      </w:pPr>
-      <w:r>
-        <w:rPr>
-          <w:rFonts w:ascii="Times New Roman" w:eastAsia="Times New Roman" w:hAnsi="Times New Roman" w:cs="Times New Roman"/>
-          <w:b/>
-          <w:bCs/>
-          <w:color w:val="000000"/>
-          <w:sz w:val="28"/>
-          <w:szCs w:val="28"/>
-          <w:lang w:eastAsia="pt-BR"/>
-        </w:rPr>
-        <w:t>TÍTULO DO ARTIGO: Subtítulo, Se Houver</w:t>
-      </w:r>
-    </w:p>
-    <w:p>
-      <w:pPr>
-        <w:spacing w:after="0" w:line="240" w:lineRule="auto"/>
-        <w:rPr>
-          <w:rFonts w:ascii="Times New Roman" w:eastAsia="Times New Roman" w:hAnsi="Times New Roman" w:cs="Times New Roman"/>
-          <w:sz w:val="24"/>
-          <w:szCs w:val="24"/>
-          <w:lang w:eastAsia="pt-BR"/>
-        </w:rPr>
-      </w:pPr>
-    </w:p>
-    <w:p>
-      <w:pPr>
-        <w:spacing w:after="0" w:line="240" w:lineRule="auto"/>
-        <w:jc w:val="center"/>
-        <w:rPr>
-          <w:rFonts w:ascii="Times New Roman" w:eastAsia="Times New Roman" w:hAnsi="Times New Roman" w:cs="Times New Roman"/>
-          <w:sz w:val="24"/>
-          <w:szCs w:val="24"/>
-          <w:lang w:eastAsia="pt-BR"/>
-        </w:rPr>
-      </w:pPr>
-      <w:r>
-        <w:rPr>
-          <w:rFonts w:ascii="Times New Roman" w:eastAsia="Times New Roman" w:hAnsi="Times New Roman" w:cs="Times New Roman"/>
-          <w:b/>
-          <w:bCs/>
-          <w:color w:val="FF0000"/>
-          <w:sz w:val="28"/>
-          <w:szCs w:val="28"/>
-          <w:lang w:eastAsia="pt-BR"/>
-        </w:rPr>
-        <w:t>(MÁXIMO DUAS LINHAS – Times New Roman 14), o restante do texto usar tamanho 12 e espaço entre linhas de 1,5cm, texto justificado, recuo na primeira linha, 1,25cm.</w:t>
-      </w:r>
-    </w:p>
-    <w:p>
-      <w:pPr>
-        <w:spacing w:after="240" w:line="240" w:lineRule="auto"/>
-        <w:rPr>
-          <w:rFonts w:ascii="Times New Roman" w:eastAsia="Times New Roman" w:hAnsi="Times New Roman" w:cs="Times New Roman"/>
-          <w:sz w:val="24"/>
-          <w:szCs w:val="24"/>
-          <w:lang w:eastAsia="pt-BR"/>
-        </w:rPr>
-      </w:pPr>
-      <w:r>
-        <w:rPr>
-          <w:rFonts w:ascii="Times New Roman" w:eastAsia="Times New Roman" w:hAnsi="Times New Roman" w:cs="Times New Roman"/>
-          <w:sz w:val="24"/>
-          <w:szCs w:val="24"/>
-          <w:lang w:eastAsia="pt-BR"/>
-        </w:rPr>
-        <w:br/>
-      </w:r>
-    </w:p>
-    <w:p>
-      <w:pPr>
-        <w:spacing w:after="0" w:line="240" w:lineRule="auto"/>
-        <w:jc w:val="right"/>
-        <w:rPr>
-          <w:rFonts w:ascii="Times New Roman" w:eastAsia="Times New Roman" w:hAnsi="Times New Roman" w:cs="Times New Roman"/>
-          <w:sz w:val="24"/>
-          <w:szCs w:val="24"/>
-          <w:lang w:eastAsia="pt-BR"/>
-        </w:rPr>
-      </w:pPr>
-      <w:r>
-        <w:rPr>
-          <w:rFonts w:ascii="Times New Roman" w:eastAsia="Times New Roman" w:hAnsi="Times New Roman" w:cs="Times New Roman"/>
-          <w:color w:val="00000A"/>
-          <w:sz w:val="24"/>
-          <w:szCs w:val="24"/>
-          <w:lang w:eastAsia="pt-BR"/>
-        </w:rPr>
-        <w:t xml:space="preserve">Alison Gustavo </w:t>
-      </w:r>
-      <w:proofErr w:type="spellStart"/>
-      <w:r>
-        <w:rPr>
-          <w:rFonts w:ascii="Times New Roman" w:eastAsia="Times New Roman" w:hAnsi="Times New Roman" w:cs="Times New Roman"/>
-          <w:color w:val="00000A"/>
-          <w:sz w:val="24"/>
-          <w:szCs w:val="24"/>
-          <w:lang w:eastAsia="pt-BR"/>
-        </w:rPr>
-        <w:t>Valli</w:t>
-      </w:r>
-      <w:proofErr w:type="spellEnd"/>
-    </w:p>
-    <w:p>
-      <w:pPr>
-        <w:spacing w:after="0" w:line="240" w:lineRule="auto"/>
-        <w:jc w:val="right"/>
-        <w:rPr>
-          <w:rFonts w:ascii="Times New Roman" w:eastAsia="Times New Roman" w:hAnsi="Times New Roman" w:cs="Times New Roman"/>
-          <w:sz w:val="24"/>
-          <w:szCs w:val="24"/>
-          <w:lang w:eastAsia="pt-BR"/>
-        </w:rPr>
-      </w:pPr>
-      <w:r>
-        <w:rPr>
-          <w:rFonts w:ascii="Times New Roman" w:eastAsia="Times New Roman" w:hAnsi="Times New Roman" w:cs="Times New Roman"/>
-          <w:color w:val="00000A"/>
-          <w:sz w:val="24"/>
-          <w:szCs w:val="24"/>
-          <w:lang w:eastAsia="pt-BR"/>
-        </w:rPr>
-        <w:t>Isabella Fernanda da Silva Barbosa</w:t>
-      </w:r>
-    </w:p>
-    <w:p>
-      <w:pPr>
-        <w:spacing w:after="0" w:line="240" w:lineRule="auto"/>
-        <w:jc w:val="right"/>
-        <w:rPr>
-          <w:rFonts w:ascii="Times New Roman" w:eastAsia="Times New Roman" w:hAnsi="Times New Roman" w:cs="Times New Roman"/>
-          <w:sz w:val="24"/>
-          <w:szCs w:val="24"/>
-          <w:lang w:eastAsia="pt-BR"/>
-        </w:rPr>
-      </w:pPr>
-      <w:r>
-        <w:rPr>
-          <w:rFonts w:ascii="Times New Roman" w:eastAsia="Times New Roman" w:hAnsi="Times New Roman" w:cs="Times New Roman"/>
-          <w:color w:val="00000A"/>
-          <w:sz w:val="24"/>
-          <w:szCs w:val="24"/>
-          <w:lang w:eastAsia="pt-BR"/>
-        </w:rPr>
-        <w:t xml:space="preserve">Julia Furtado </w:t>
-      </w:r>
-      <w:proofErr w:type="spellStart"/>
-      <w:r>
-        <w:rPr>
-          <w:rFonts w:ascii="Times New Roman" w:eastAsia="Times New Roman" w:hAnsi="Times New Roman" w:cs="Times New Roman"/>
-          <w:color w:val="00000A"/>
-          <w:sz w:val="24"/>
-          <w:szCs w:val="24"/>
-          <w:lang w:eastAsia="pt-BR"/>
-        </w:rPr>
-        <w:t>Polycarpo</w:t>
-      </w:r>
-      <w:proofErr w:type="spellEnd"/>
-    </w:p>
-    <w:p>
-      <w:pPr>
-        <w:spacing w:after="0" w:line="240" w:lineRule="auto"/>
-        <w:jc w:val="right"/>
-        <w:rPr>
-          <w:rFonts w:ascii="Times New Roman" w:eastAsia="Times New Roman" w:hAnsi="Times New Roman" w:cs="Times New Roman"/>
-          <w:sz w:val="24"/>
-          <w:szCs w:val="24"/>
-          <w:lang w:eastAsia="pt-BR"/>
-        </w:rPr>
-      </w:pPr>
-      <w:r>
-        <w:rPr>
-          <w:rFonts w:ascii="Times New Roman" w:eastAsia="Times New Roman" w:hAnsi="Times New Roman" w:cs="Times New Roman"/>
-          <w:color w:val="00000A"/>
-          <w:sz w:val="24"/>
-          <w:szCs w:val="24"/>
-          <w:lang w:eastAsia="pt-BR"/>
-        </w:rPr>
-        <w:t>Larissa Ribeiro</w:t>
-      </w:r>
-    </w:p>
-    <w:p>
-      <w:pPr>
-        <w:spacing w:after="0" w:line="240" w:lineRule="auto"/>
+          <w:color w:val="00000A"/>
+          <w:sz w:val="24"/>
+          <w:szCs w:val="24"/>
+          <w:lang w:eastAsia="pt-BR"/>
+        </w:rPr>
+        <w:t>INTRODUÇÃO</w:t>
+      </w:r>
+    </w:p>
+    <w:p>
+      <w:pPr>
+        <w:spacing w:after="200" w:line="240" w:lineRule="auto"/>
         <w:jc w:val="both"/>
         <w:rPr>
           <w:rFonts w:ascii="Times New Roman" w:eastAsia="Times New Roman" w:hAnsi="Times New Roman" w:cs="Times New Roman"/>
@@ -552,456 +875,6 @@
           <w:lang w:eastAsia="pt-BR"/>
         </w:rPr>
       </w:pPr>
-      <w:r>
-        <w:rPr>
-          <w:rFonts w:ascii="Times New Roman" w:eastAsia="Times New Roman" w:hAnsi="Times New Roman" w:cs="Times New Roman"/>
-          <w:b/>
-          <w:bCs/>
-          <w:color w:val="00000A"/>
-          <w:sz w:val="24"/>
-          <w:szCs w:val="24"/>
-          <w:lang w:eastAsia="pt-BR"/>
-        </w:rPr>
-        <w:t>RESUMO</w:t>
-      </w:r>
-    </w:p>
-    <w:p>
-      <w:pPr>
-        <w:spacing w:after="0" w:line="240" w:lineRule="auto"/>
-        <w:rPr>
-          <w:rFonts w:ascii="Times New Roman" w:eastAsia="Times New Roman" w:hAnsi="Times New Roman" w:cs="Times New Roman"/>
-          <w:sz w:val="24"/>
-          <w:szCs w:val="24"/>
-          <w:lang w:eastAsia="pt-BR"/>
-        </w:rPr>
-      </w:pPr>
-    </w:p>
-    <w:p>
-      <w:pPr>
-        <w:spacing w:after="200" w:line="240" w:lineRule="auto"/>
-        <w:jc w:val="both"/>
-        <w:rPr>
-          <w:rFonts w:ascii="Times New Roman" w:eastAsia="Times New Roman" w:hAnsi="Times New Roman" w:cs="Times New Roman"/>
-          <w:sz w:val="24"/>
-          <w:szCs w:val="24"/>
-          <w:lang w:eastAsia="pt-BR"/>
-        </w:rPr>
-      </w:pPr>
-      <w:r>
-        <w:rPr>
-          <w:rFonts w:ascii="Times New Roman" w:eastAsia="Times New Roman" w:hAnsi="Times New Roman" w:cs="Times New Roman"/>
-          <w:color w:val="00000A"/>
-          <w:sz w:val="24"/>
-          <w:szCs w:val="24"/>
-          <w:lang w:eastAsia="pt-BR"/>
-        </w:rPr>
-        <w:t xml:space="preserve">Este estudo tem o objetivo de analisar </w:t>
-      </w:r>
-      <w:r>
-        <w:rPr>
-          <w:rFonts w:ascii="Times New Roman" w:eastAsia="Times New Roman" w:hAnsi="Times New Roman" w:cs="Times New Roman"/>
-          <w:color w:val="FF0000"/>
-          <w:sz w:val="24"/>
-          <w:szCs w:val="24"/>
-          <w:lang w:eastAsia="pt-BR"/>
-        </w:rPr>
-        <w:t>(inserir o texto do objetivo)</w:t>
-      </w:r>
-      <w:r>
-        <w:rPr>
-          <w:rFonts w:ascii="Times New Roman" w:eastAsia="Times New Roman" w:hAnsi="Times New Roman" w:cs="Times New Roman"/>
-          <w:color w:val="00000A"/>
-          <w:sz w:val="24"/>
-          <w:szCs w:val="24"/>
-          <w:lang w:eastAsia="pt-BR"/>
-        </w:rPr>
-        <w:t xml:space="preserve">. Dentre os autores pesquisados para a constituição conceitual deste trabalho, destacaram-se </w:t>
-      </w:r>
-      <w:r>
-        <w:rPr>
-          <w:rFonts w:ascii="Times New Roman" w:eastAsia="Times New Roman" w:hAnsi="Times New Roman" w:cs="Times New Roman"/>
-          <w:color w:val="FF0000"/>
-          <w:sz w:val="24"/>
-          <w:szCs w:val="24"/>
-          <w:shd w:val="clear" w:color="auto" w:fill="FFFF00"/>
-          <w:lang w:eastAsia="pt-BR"/>
-        </w:rPr>
-        <w:t>(SOMENTE O SOBRENOME DO AUTOR DAS FONTES CONSULTADA, Somente a primeira letra do sobrenome em maiúsculo.)</w:t>
-      </w:r>
-      <w:r>
-        <w:rPr>
-          <w:rFonts w:ascii="Times New Roman" w:eastAsia="Times New Roman" w:hAnsi="Times New Roman" w:cs="Times New Roman"/>
-          <w:color w:val="FF0000"/>
-          <w:sz w:val="24"/>
-          <w:szCs w:val="24"/>
-          <w:lang w:eastAsia="pt-BR"/>
-        </w:rPr>
-        <w:t xml:space="preserve"> Autor</w:t>
-      </w:r>
-      <w:r>
-        <w:rPr>
-          <w:rFonts w:ascii="Times New Roman" w:eastAsia="Times New Roman" w:hAnsi="Times New Roman" w:cs="Times New Roman"/>
-          <w:color w:val="00000A"/>
-          <w:sz w:val="24"/>
-          <w:szCs w:val="24"/>
-          <w:lang w:eastAsia="pt-BR"/>
-        </w:rPr>
-        <w:t xml:space="preserve"> (</w:t>
-      </w:r>
-      <w:r>
-        <w:rPr>
-          <w:rFonts w:ascii="Times New Roman" w:eastAsia="Times New Roman" w:hAnsi="Times New Roman" w:cs="Times New Roman"/>
-          <w:color w:val="FF0000"/>
-          <w:sz w:val="24"/>
-          <w:szCs w:val="24"/>
-          <w:lang w:eastAsia="pt-BR"/>
-        </w:rPr>
-        <w:t>ano</w:t>
-      </w:r>
-      <w:r>
-        <w:rPr>
-          <w:rFonts w:ascii="Times New Roman" w:eastAsia="Times New Roman" w:hAnsi="Times New Roman" w:cs="Times New Roman"/>
-          <w:color w:val="00000A"/>
-          <w:sz w:val="24"/>
-          <w:szCs w:val="24"/>
-          <w:lang w:eastAsia="pt-BR"/>
-        </w:rPr>
-        <w:t xml:space="preserve">), </w:t>
-      </w:r>
-      <w:r>
-        <w:rPr>
-          <w:rFonts w:ascii="Times New Roman" w:eastAsia="Times New Roman" w:hAnsi="Times New Roman" w:cs="Times New Roman"/>
-          <w:color w:val="FF0000"/>
-          <w:sz w:val="24"/>
-          <w:szCs w:val="24"/>
-          <w:lang w:eastAsia="pt-BR"/>
-        </w:rPr>
-        <w:t>Autor</w:t>
-      </w:r>
-      <w:r>
-        <w:rPr>
-          <w:rFonts w:ascii="Times New Roman" w:eastAsia="Times New Roman" w:hAnsi="Times New Roman" w:cs="Times New Roman"/>
-          <w:color w:val="00000A"/>
-          <w:sz w:val="24"/>
-          <w:szCs w:val="24"/>
-          <w:lang w:eastAsia="pt-BR"/>
-        </w:rPr>
-        <w:t xml:space="preserve"> (</w:t>
-      </w:r>
-      <w:r>
-        <w:rPr>
-          <w:rFonts w:ascii="Times New Roman" w:eastAsia="Times New Roman" w:hAnsi="Times New Roman" w:cs="Times New Roman"/>
-          <w:color w:val="FF0000"/>
-          <w:sz w:val="24"/>
-          <w:szCs w:val="24"/>
-          <w:lang w:eastAsia="pt-BR"/>
-        </w:rPr>
-        <w:t>ano</w:t>
-      </w:r>
-      <w:r>
-        <w:rPr>
-          <w:rFonts w:ascii="Times New Roman" w:eastAsia="Times New Roman" w:hAnsi="Times New Roman" w:cs="Times New Roman"/>
-          <w:color w:val="00000A"/>
-          <w:sz w:val="24"/>
-          <w:szCs w:val="24"/>
-          <w:lang w:eastAsia="pt-BR"/>
-        </w:rPr>
-        <w:t xml:space="preserve">), </w:t>
-      </w:r>
-      <w:r>
-        <w:rPr>
-          <w:rFonts w:ascii="Times New Roman" w:eastAsia="Times New Roman" w:hAnsi="Times New Roman" w:cs="Times New Roman"/>
-          <w:color w:val="FF0000"/>
-          <w:sz w:val="24"/>
-          <w:szCs w:val="24"/>
-          <w:lang w:eastAsia="pt-BR"/>
-        </w:rPr>
-        <w:t>Autor</w:t>
-      </w:r>
-      <w:r>
-        <w:rPr>
-          <w:rFonts w:ascii="Times New Roman" w:eastAsia="Times New Roman" w:hAnsi="Times New Roman" w:cs="Times New Roman"/>
-          <w:color w:val="00000A"/>
-          <w:sz w:val="24"/>
-          <w:szCs w:val="24"/>
-          <w:lang w:eastAsia="pt-BR"/>
-        </w:rPr>
-        <w:t xml:space="preserve"> (</w:t>
-      </w:r>
-      <w:r>
-        <w:rPr>
-          <w:rFonts w:ascii="Times New Roman" w:eastAsia="Times New Roman" w:hAnsi="Times New Roman" w:cs="Times New Roman"/>
-          <w:color w:val="FF0000"/>
-          <w:sz w:val="24"/>
-          <w:szCs w:val="24"/>
-          <w:lang w:eastAsia="pt-BR"/>
-        </w:rPr>
-        <w:t>ano</w:t>
-      </w:r>
-      <w:r>
-        <w:rPr>
-          <w:rFonts w:ascii="Times New Roman" w:eastAsia="Times New Roman" w:hAnsi="Times New Roman" w:cs="Times New Roman"/>
-          <w:color w:val="00000A"/>
-          <w:sz w:val="24"/>
-          <w:szCs w:val="24"/>
-          <w:lang w:eastAsia="pt-BR"/>
-        </w:rPr>
-        <w:t xml:space="preserve">). A metodologia utilizada foi a pesquisa </w:t>
-      </w:r>
-      <w:r>
-        <w:rPr>
-          <w:rFonts w:ascii="Times New Roman" w:eastAsia="Times New Roman" w:hAnsi="Times New Roman" w:cs="Times New Roman"/>
-          <w:color w:val="FF0000"/>
-          <w:sz w:val="24"/>
-          <w:szCs w:val="24"/>
-          <w:lang w:eastAsia="pt-BR"/>
-        </w:rPr>
-        <w:t>(exploratória ou descritiva ou explicativa)</w:t>
-      </w:r>
-      <w:r>
-        <w:rPr>
-          <w:rFonts w:ascii="Times New Roman" w:eastAsia="Times New Roman" w:hAnsi="Times New Roman" w:cs="Times New Roman"/>
-          <w:color w:val="00000A"/>
-          <w:sz w:val="24"/>
-          <w:szCs w:val="24"/>
-          <w:lang w:eastAsia="pt-BR"/>
-        </w:rPr>
-        <w:t xml:space="preserve">, tendo como coleta de dados o levantamento bibliográfico </w:t>
-      </w:r>
-      <w:r>
-        <w:rPr>
-          <w:rFonts w:ascii="Times New Roman" w:eastAsia="Times New Roman" w:hAnsi="Times New Roman" w:cs="Times New Roman"/>
-          <w:color w:val="FF0000"/>
-          <w:sz w:val="24"/>
-          <w:szCs w:val="24"/>
-          <w:lang w:eastAsia="pt-BR"/>
-        </w:rPr>
-        <w:t>(se for o caso, acrescentar: estudo de caso, relato de experiência ou pesquisa de campo)</w:t>
-      </w:r>
-      <w:r>
-        <w:rPr>
-          <w:rFonts w:ascii="Times New Roman" w:eastAsia="Times New Roman" w:hAnsi="Times New Roman" w:cs="Times New Roman"/>
-          <w:color w:val="00000A"/>
-          <w:sz w:val="24"/>
-          <w:szCs w:val="24"/>
-          <w:lang w:eastAsia="pt-BR"/>
-        </w:rPr>
-        <w:t xml:space="preserve">. As conclusões mais relevantes são </w:t>
-      </w:r>
-      <w:r>
-        <w:rPr>
-          <w:rFonts w:ascii="Times New Roman" w:eastAsia="Times New Roman" w:hAnsi="Times New Roman" w:cs="Times New Roman"/>
-          <w:color w:val="FF0000"/>
-          <w:sz w:val="24"/>
-          <w:szCs w:val="24"/>
-          <w:lang w:eastAsia="pt-BR"/>
-        </w:rPr>
-        <w:t>(inserir as principais conclusões)</w:t>
-      </w:r>
-      <w:r>
-        <w:rPr>
-          <w:rFonts w:ascii="Times New Roman" w:eastAsia="Times New Roman" w:hAnsi="Times New Roman" w:cs="Times New Roman"/>
-          <w:color w:val="00000A"/>
-          <w:sz w:val="24"/>
-          <w:szCs w:val="24"/>
-          <w:lang w:eastAsia="pt-BR"/>
-        </w:rPr>
-        <w:t>.</w:t>
-      </w:r>
-    </w:p>
-    <w:p>
-      <w:pPr>
-        <w:spacing w:after="200" w:line="240" w:lineRule="auto"/>
-        <w:rPr>
-          <w:rFonts w:ascii="Times New Roman" w:eastAsia="Times New Roman" w:hAnsi="Times New Roman" w:cs="Times New Roman"/>
-          <w:sz w:val="24"/>
-          <w:szCs w:val="24"/>
-          <w:lang w:eastAsia="pt-BR"/>
-        </w:rPr>
-      </w:pPr>
-      <w:r>
-        <w:rPr>
-          <w:rFonts w:ascii="Times New Roman" w:eastAsia="Times New Roman" w:hAnsi="Times New Roman" w:cs="Times New Roman"/>
-          <w:b/>
-          <w:bCs/>
-          <w:color w:val="00000A"/>
-          <w:sz w:val="24"/>
-          <w:szCs w:val="24"/>
-          <w:lang w:eastAsia="pt-BR"/>
-        </w:rPr>
-        <w:t>Palavras-chave</w:t>
-      </w:r>
-      <w:r>
-        <w:rPr>
-          <w:rFonts w:ascii="Times New Roman" w:eastAsia="Times New Roman" w:hAnsi="Times New Roman" w:cs="Times New Roman"/>
-          <w:color w:val="00000A"/>
-          <w:sz w:val="24"/>
-          <w:szCs w:val="24"/>
-          <w:lang w:eastAsia="pt-BR"/>
-        </w:rPr>
-        <w:t xml:space="preserve">: </w:t>
-      </w:r>
-      <w:r>
-        <w:rPr>
-          <w:rFonts w:ascii="Times New Roman" w:eastAsia="Times New Roman" w:hAnsi="Times New Roman" w:cs="Times New Roman"/>
-          <w:color w:val="FF0000"/>
-          <w:sz w:val="24"/>
-          <w:szCs w:val="24"/>
-          <w:lang w:eastAsia="pt-BR"/>
-        </w:rPr>
-        <w:t>Palavra 1. Palavra 2. Palavra 3.</w:t>
-      </w:r>
-      <w:r>
-        <w:rPr>
-          <w:rFonts w:ascii="Times New Roman" w:eastAsia="Times New Roman" w:hAnsi="Times New Roman" w:cs="Times New Roman"/>
-          <w:color w:val="00000A"/>
-          <w:sz w:val="24"/>
-          <w:szCs w:val="24"/>
-          <w:lang w:eastAsia="pt-BR"/>
-        </w:rPr>
-        <w:t> </w:t>
-      </w:r>
-    </w:p>
-    <w:p>
-      <w:pPr>
-        <w:spacing w:after="200" w:line="240" w:lineRule="auto"/>
-        <w:rPr>
-          <w:rFonts w:ascii="Times New Roman" w:eastAsia="Times New Roman" w:hAnsi="Times New Roman" w:cs="Times New Roman"/>
-          <w:sz w:val="24"/>
-          <w:szCs w:val="24"/>
-          <w:lang w:eastAsia="pt-BR"/>
-        </w:rPr>
-      </w:pPr>
-      <w:r>
-        <w:rPr>
-          <w:rFonts w:ascii="Times New Roman" w:eastAsia="Times New Roman" w:hAnsi="Times New Roman" w:cs="Times New Roman"/>
-          <w:color w:val="FF0000"/>
-          <w:sz w:val="24"/>
-          <w:szCs w:val="24"/>
-          <w:shd w:val="clear" w:color="auto" w:fill="FFFF00"/>
-          <w:lang w:eastAsia="pt-BR"/>
-        </w:rPr>
-        <w:t>(</w:t>
-      </w:r>
-      <w:proofErr w:type="gramStart"/>
-      <w:r>
-        <w:rPr>
-          <w:rFonts w:ascii="Times New Roman" w:eastAsia="Times New Roman" w:hAnsi="Times New Roman" w:cs="Times New Roman"/>
-          <w:color w:val="FF0000"/>
-          <w:sz w:val="24"/>
-          <w:szCs w:val="24"/>
-          <w:shd w:val="clear" w:color="auto" w:fill="FFFF00"/>
-          <w:lang w:eastAsia="pt-BR"/>
-        </w:rPr>
-        <w:t>listar</w:t>
-      </w:r>
-      <w:proofErr w:type="gramEnd"/>
-      <w:r>
-        <w:rPr>
-          <w:rFonts w:ascii="Times New Roman" w:eastAsia="Times New Roman" w:hAnsi="Times New Roman" w:cs="Times New Roman"/>
-          <w:color w:val="FF0000"/>
-          <w:sz w:val="24"/>
-          <w:szCs w:val="24"/>
-          <w:shd w:val="clear" w:color="auto" w:fill="FFFF00"/>
-          <w:lang w:eastAsia="pt-BR"/>
-        </w:rPr>
-        <w:t xml:space="preserve"> de 3 a 5 palavras que remetam ao conteúdo do trabalho, separadas entre si por ponto e finalizadas por ponto, Sempre do mais genérico para o mais específico. Por exemplo:</w:t>
-      </w:r>
-      <w:r>
-        <w:rPr>
-          <w:rFonts w:ascii="Times New Roman" w:eastAsia="Times New Roman" w:hAnsi="Times New Roman" w:cs="Times New Roman"/>
-          <w:b/>
-          <w:bCs/>
-          <w:color w:val="00000A"/>
-          <w:sz w:val="24"/>
-          <w:szCs w:val="24"/>
-          <w:shd w:val="clear" w:color="auto" w:fill="FFFF00"/>
-          <w:lang w:eastAsia="pt-BR"/>
-        </w:rPr>
-        <w:t xml:space="preserve"> Palavras-chave</w:t>
-      </w:r>
-      <w:r>
-        <w:rPr>
-          <w:rFonts w:ascii="Times New Roman" w:eastAsia="Times New Roman" w:hAnsi="Times New Roman" w:cs="Times New Roman"/>
-          <w:color w:val="00000A"/>
-          <w:sz w:val="24"/>
-          <w:szCs w:val="24"/>
-          <w:shd w:val="clear" w:color="auto" w:fill="FFFF00"/>
-          <w:lang w:eastAsia="pt-BR"/>
-        </w:rPr>
-        <w:t xml:space="preserve">: </w:t>
-      </w:r>
-      <w:r>
-        <w:rPr>
-          <w:rFonts w:ascii="Times New Roman" w:eastAsia="Times New Roman" w:hAnsi="Times New Roman" w:cs="Times New Roman"/>
-          <w:color w:val="FF0000"/>
-          <w:sz w:val="24"/>
-          <w:szCs w:val="24"/>
-          <w:shd w:val="clear" w:color="auto" w:fill="FFFF00"/>
-          <w:lang w:eastAsia="pt-BR"/>
-        </w:rPr>
-        <w:t>Sistema Solar. Sol. Coroa Solar.</w:t>
-      </w:r>
-    </w:p>
-    <w:p>
-      <w:pPr>
-        <w:spacing w:after="0" w:line="240" w:lineRule="auto"/>
-        <w:jc w:val="center"/>
-        <w:rPr>
-          <w:rFonts w:ascii="Times New Roman" w:eastAsia="Times New Roman" w:hAnsi="Times New Roman" w:cs="Times New Roman"/>
-          <w:sz w:val="24"/>
-          <w:szCs w:val="24"/>
-          <w:lang w:eastAsia="pt-BR"/>
-        </w:rPr>
-      </w:pPr>
-      <w:r>
-        <w:rPr>
-          <w:rFonts w:ascii="Times New Roman" w:eastAsia="Times New Roman" w:hAnsi="Times New Roman" w:cs="Times New Roman"/>
-          <w:b/>
-          <w:bCs/>
-          <w:color w:val="FF0000"/>
-          <w:sz w:val="28"/>
-          <w:szCs w:val="28"/>
-          <w:lang w:eastAsia="pt-BR"/>
-        </w:rPr>
-        <w:lastRenderedPageBreak/>
-        <w:t>OBS: O texto do artigo deve ser corrido, não tem índice, lista ou sumário.</w:t>
-      </w:r>
-    </w:p>
-    <w:p>
-      <w:pPr>
-        <w:spacing w:after="0" w:line="240" w:lineRule="auto"/>
-        <w:rPr>
-          <w:rFonts w:ascii="Times New Roman" w:eastAsia="Times New Roman" w:hAnsi="Times New Roman" w:cs="Times New Roman"/>
-          <w:sz w:val="24"/>
-          <w:szCs w:val="24"/>
-          <w:lang w:eastAsia="pt-BR"/>
-        </w:rPr>
-      </w:pPr>
-    </w:p>
-    <w:p>
-      <w:pPr>
-        <w:spacing w:after="200" w:line="240" w:lineRule="auto"/>
-        <w:jc w:val="both"/>
-        <w:rPr>
-          <w:rFonts w:ascii="Times New Roman" w:eastAsia="Times New Roman" w:hAnsi="Times New Roman" w:cs="Times New Roman"/>
-          <w:sz w:val="24"/>
-          <w:szCs w:val="24"/>
-          <w:lang w:eastAsia="pt-BR"/>
-        </w:rPr>
-      </w:pPr>
-      <w:r>
-        <w:rPr>
-          <w:rFonts w:ascii="Times New Roman" w:eastAsia="Times New Roman" w:hAnsi="Times New Roman" w:cs="Times New Roman"/>
-          <w:b/>
-          <w:bCs/>
-          <w:color w:val="00000A"/>
-          <w:sz w:val="24"/>
-          <w:szCs w:val="24"/>
-          <w:lang w:eastAsia="pt-BR"/>
-        </w:rPr>
-        <w:t>INTRODUÇÃO</w:t>
-      </w:r>
       <w:r>
         <w:rPr>
           <w:rFonts w:ascii="Arial" w:eastAsia="Times New Roman" w:hAnsi="Arial" w:cs="Arial"/>
@@ -1013,45 +886,44 @@
           <w:shd w:val="clear" w:color="auto" w:fill="FFFF00"/>
           <w:lang w:eastAsia="pt-BR"/>
         </w:rPr>
-        <w:t xml:space="preserve"> </w:t>
-      </w:r>
-      <w:r>
-        <w:rPr>
-          <w:rFonts w:ascii="Times New Roman" w:eastAsia="Times New Roman" w:hAnsi="Times New Roman" w:cs="Times New Roman"/>
-          <w:b/>
-          <w:bCs/>
-          <w:color w:val="FF0000"/>
-          <w:sz w:val="24"/>
-          <w:szCs w:val="24"/>
-          <w:shd w:val="clear" w:color="auto" w:fill="FFFF00"/>
-          <w:lang w:eastAsia="pt-BR"/>
-        </w:rPr>
-        <w:t>(NÃO MUDAR ESTE TÍTULO)</w:t>
-      </w:r>
-    </w:p>
-    <w:p>
-      <w:pPr>
-        <w:spacing w:after="200" w:line="240" w:lineRule="auto"/>
+        <w:t>A introdução deve ter somente estes 5 parágrafos, abaixo.</w:t>
+      </w:r>
+    </w:p>
+    <w:p>
+      <w:pPr>
+        <w:spacing w:after="200" w:line="240" w:lineRule="auto"/>
+        <w:ind w:firstLine="708"/>
         <w:jc w:val="both"/>
-        <w:rPr>
-          <w:rFonts w:ascii="Times New Roman" w:eastAsia="Times New Roman" w:hAnsi="Times New Roman" w:cs="Times New Roman"/>
-          <w:sz w:val="24"/>
-          <w:szCs w:val="24"/>
-          <w:lang w:eastAsia="pt-BR"/>
-        </w:rPr>
-      </w:pPr>
-      <w:r>
-        <w:rPr>
-          <w:rFonts w:ascii="Arial" w:eastAsia="Times New Roman" w:hAnsi="Arial" w:cs="Arial"/>
-          <w:b/>
-          <w:bCs/>
-          <w:color w:val="FF0000"/>
-          <w:sz w:val="18"/>
-          <w:szCs w:val="18"/>
-          <w:shd w:val="clear" w:color="auto" w:fill="FFFF00"/>
-          <w:lang w:eastAsia="pt-BR"/>
-        </w:rPr>
-        <w:t>A introdução deve ter somente estes 5 parágrafos, abaixo.</w:t>
+      </w:pPr>
+      <w:r>
+        <w:t xml:space="preserve">A </w:t>
+      </w:r>
+      <w:r>
+        <w:rPr>
+          <w:bCs/>
+        </w:rPr>
+        <w:t>Arquitetura de Hardware</w:t>
+      </w:r>
+      <w:r>
+        <w:t xml:space="preserve"> corresponde à estrutura de um sistema computacional, englobando processador, memória, dispositivos de entrada e saída e os circuitos que possibilitam sua comunicação. Além da organização física, define também como o sistema é percebido pelo programador, por meio do conjunto de instruções (ISA), modos de endereçamento e formatos de dados, sendo essencial para o desempenho e eficiência das operações. Nesse contexto, surgem diferentes abordagens arquiteturais, entre as quais se destacam o </w:t>
+      </w:r>
+      <w:r>
+        <w:rPr>
+          <w:bCs/>
+        </w:rPr>
+        <w:t>RISC</w:t>
+      </w:r>
+      <w:r>
+        <w:t xml:space="preserve">, baseado em instruções mais simples e rápidas, e o </w:t>
+      </w:r>
+      <w:r>
+        <w:rPr>
+          <w:bCs/>
+        </w:rPr>
+        <w:t>CISC</w:t>
+      </w:r>
+      <w:r>
+        <w:t>, que adota instruções mais complexas e versáteis.</w:t>
       </w:r>
     </w:p>
     <w:p>
@@ -1069,12 +941,288 @@
       <w:r>
         <w:rPr>
           <w:rFonts w:ascii="Times New Roman" w:eastAsia="Times New Roman" w:hAnsi="Times New Roman" w:cs="Times New Roman"/>
+          <w:color w:val="00000A"/>
+          <w:sz w:val="24"/>
+          <w:szCs w:val="24"/>
+          <w:lang w:eastAsia="pt-BR"/>
+        </w:rPr>
+        <w:lastRenderedPageBreak/>
+        <w:t xml:space="preserve">O presente estudo delimita-se a </w:t>
+      </w:r>
+      <w:r>
+        <w:rPr>
+          <w:rFonts w:ascii="Times New Roman" w:eastAsia="Times New Roman" w:hAnsi="Times New Roman" w:cs="Times New Roman"/>
           <w:color w:val="FF0000"/>
           <w:sz w:val="24"/>
           <w:szCs w:val="24"/>
           <w:lang w:eastAsia="pt-BR"/>
         </w:rPr>
-        <w:t>Neste parágrafo deve-se expor a contextualização do tema, apresentando as circunstâncias/problema/questão e o contexto do tema escolhido de forma fundamentada em teóricos. </w:t>
+        <w:t>(na delimitação do trabalho,</w:t>
+      </w:r>
+      <w:r>
+        <w:rPr>
+          <w:rFonts w:ascii="Times New Roman" w:eastAsia="Times New Roman" w:hAnsi="Times New Roman" w:cs="Times New Roman"/>
+          <w:b/>
+          <w:bCs/>
+          <w:color w:val="FF0000"/>
+          <w:sz w:val="24"/>
+          <w:szCs w:val="24"/>
+          <w:lang w:eastAsia="pt-BR"/>
+        </w:rPr>
+        <w:t xml:space="preserve"> </w:t>
+      </w:r>
+      <w:r>
+        <w:rPr>
+          <w:rFonts w:ascii="Times New Roman" w:eastAsia="Times New Roman" w:hAnsi="Times New Roman" w:cs="Times New Roman"/>
+          <w:color w:val="FF0000"/>
+          <w:sz w:val="24"/>
+          <w:szCs w:val="24"/>
+          <w:lang w:eastAsia="pt-BR"/>
+        </w:rPr>
+        <w:t>cite de modo claro, objetivo e preciso o tema do trabalho, indicando o ponto de vista sob o qual será enfocado no seu desenvolvimento. Na escolha do tema é necessário eleger uma parcela delimitada de um assunto, estabelecendo limites para o desenvolvimento da pesquisa pretendida. Ele deve ser suficientemente limitado para que seja realizável com os recursos e tempo disponíveis)</w:t>
+      </w:r>
+      <w:r>
+        <w:rPr>
+          <w:rFonts w:ascii="Times New Roman" w:eastAsia="Times New Roman" w:hAnsi="Times New Roman" w:cs="Times New Roman"/>
+          <w:color w:val="00000A"/>
+          <w:sz w:val="24"/>
+          <w:szCs w:val="24"/>
+          <w:lang w:eastAsia="pt-BR"/>
+        </w:rPr>
+        <w:t>; </w:t>
+      </w:r>
+    </w:p>
+    <w:p>
+      <w:pPr>
+        <w:spacing w:after="200" w:line="240" w:lineRule="auto"/>
+        <w:ind w:firstLine="708"/>
+        <w:jc w:val="both"/>
+        <w:rPr>
+          <w:rFonts w:ascii="Times New Roman" w:eastAsia="Times New Roman" w:hAnsi="Times New Roman" w:cs="Times New Roman"/>
+          <w:sz w:val="24"/>
+          <w:szCs w:val="24"/>
+          <w:lang w:eastAsia="pt-BR"/>
+        </w:rPr>
+      </w:pPr>
+      <w:r>
+        <w:rPr>
+          <w:rFonts w:ascii="Times New Roman" w:eastAsia="Times New Roman" w:hAnsi="Times New Roman" w:cs="Times New Roman"/>
+          <w:color w:val="00000A"/>
+          <w:sz w:val="24"/>
+          <w:szCs w:val="24"/>
+          <w:lang w:eastAsia="pt-BR"/>
+        </w:rPr>
+        <w:t xml:space="preserve">O objetivo geral é </w:t>
+      </w:r>
+      <w:r>
+        <w:rPr>
+          <w:rFonts w:ascii="Times New Roman" w:eastAsia="Times New Roman" w:hAnsi="Times New Roman" w:cs="Times New Roman"/>
+          <w:color w:val="FF0000"/>
+          <w:sz w:val="24"/>
+          <w:szCs w:val="24"/>
+          <w:lang w:eastAsia="pt-BR"/>
+        </w:rPr>
+        <w:t>(deve inserir a escrita do objetivo geral, sempre iniciando com um verbo no infinitivo [analisar/investigar/compreender/discutir/avaliar])</w:t>
+      </w:r>
+      <w:r>
+        <w:rPr>
+          <w:rFonts w:ascii="Times New Roman" w:eastAsia="Times New Roman" w:hAnsi="Times New Roman" w:cs="Times New Roman"/>
+          <w:color w:val="00000A"/>
+          <w:sz w:val="24"/>
+          <w:szCs w:val="24"/>
+          <w:lang w:eastAsia="pt-BR"/>
+        </w:rPr>
+        <w:t>; </w:t>
+      </w:r>
+    </w:p>
+    <w:p>
+      <w:pPr>
+        <w:spacing w:after="200" w:line="240" w:lineRule="auto"/>
+        <w:ind w:firstLine="708"/>
+        <w:jc w:val="both"/>
+        <w:rPr>
+          <w:rFonts w:ascii="Times New Roman" w:eastAsia="Times New Roman" w:hAnsi="Times New Roman" w:cs="Times New Roman"/>
+          <w:sz w:val="24"/>
+          <w:szCs w:val="24"/>
+          <w:lang w:eastAsia="pt-BR"/>
+        </w:rPr>
+      </w:pPr>
+      <w:r>
+        <w:rPr>
+          <w:rFonts w:ascii="Times New Roman" w:eastAsia="Times New Roman" w:hAnsi="Times New Roman" w:cs="Times New Roman"/>
+          <w:color w:val="00000A"/>
+          <w:sz w:val="24"/>
+          <w:szCs w:val="24"/>
+          <w:lang w:eastAsia="pt-BR"/>
+        </w:rPr>
+        <w:t xml:space="preserve">Esta pesquisa justifica-se </w:t>
+      </w:r>
+      <w:r>
+        <w:rPr>
+          <w:rFonts w:ascii="Times New Roman" w:eastAsia="Times New Roman" w:hAnsi="Times New Roman" w:cs="Times New Roman"/>
+          <w:color w:val="FF0000"/>
+          <w:sz w:val="24"/>
+          <w:szCs w:val="24"/>
+          <w:lang w:eastAsia="pt-BR"/>
+        </w:rPr>
+        <w:t>(na justificativa acadêmica e social da escolha do tema deve explicar as razões de ordem teórica que levaram o autor do trabalho a estudar o tema escolhido e não outro qualquer, ou o que torna importante a realização do mesmo. Portanto, deve-se mostrar a importância e a relevância do estudo da temática para a ciência. Deve-se mostrar também qual a contribuição que o estudo realizado pretende proporcionar)</w:t>
+      </w:r>
+      <w:r>
+        <w:rPr>
+          <w:rFonts w:ascii="Times New Roman" w:eastAsia="Times New Roman" w:hAnsi="Times New Roman" w:cs="Times New Roman"/>
+          <w:color w:val="00000A"/>
+          <w:sz w:val="24"/>
+          <w:szCs w:val="24"/>
+          <w:lang w:eastAsia="pt-BR"/>
+        </w:rPr>
+        <w:t>;</w:t>
+      </w:r>
+    </w:p>
+    <w:p>
+      <w:pPr>
+        <w:spacing w:after="200" w:line="240" w:lineRule="auto"/>
+        <w:ind w:firstLine="708"/>
+        <w:jc w:val="both"/>
+        <w:rPr>
+          <w:rFonts w:ascii="Times New Roman" w:eastAsia="Times New Roman" w:hAnsi="Times New Roman" w:cs="Times New Roman"/>
+          <w:sz w:val="24"/>
+          <w:szCs w:val="24"/>
+          <w:lang w:eastAsia="pt-BR"/>
+        </w:rPr>
+      </w:pPr>
+      <w:r>
+        <w:rPr>
+          <w:rFonts w:ascii="Times New Roman" w:eastAsia="Times New Roman" w:hAnsi="Times New Roman" w:cs="Times New Roman"/>
+          <w:color w:val="00000A"/>
+          <w:sz w:val="24"/>
+          <w:szCs w:val="24"/>
+          <w:lang w:eastAsia="pt-BR"/>
+        </w:rPr>
+        <w:t xml:space="preserve">A metodologia deste trabalho é a pesquisa </w:t>
+      </w:r>
+      <w:r>
+        <w:rPr>
+          <w:rFonts w:ascii="Times New Roman" w:eastAsia="Times New Roman" w:hAnsi="Times New Roman" w:cs="Times New Roman"/>
+          <w:color w:val="FF0000"/>
+          <w:sz w:val="24"/>
+          <w:szCs w:val="24"/>
+          <w:lang w:eastAsia="pt-BR"/>
+        </w:rPr>
+        <w:t>(exploratória ou descritiva ou explicativa</w:t>
+      </w:r>
+      <w:proofErr w:type="gramStart"/>
+      <w:r>
+        <w:rPr>
+          <w:rFonts w:ascii="Times New Roman" w:eastAsia="Times New Roman" w:hAnsi="Times New Roman" w:cs="Times New Roman"/>
+          <w:color w:val="FF0000"/>
+          <w:sz w:val="24"/>
+          <w:szCs w:val="24"/>
+          <w:lang w:eastAsia="pt-BR"/>
+        </w:rPr>
+        <w:t>)</w:t>
+      </w:r>
+      <w:r>
+        <w:rPr>
+          <w:rFonts w:ascii="Times New Roman" w:eastAsia="Times New Roman" w:hAnsi="Times New Roman" w:cs="Times New Roman"/>
+          <w:color w:val="00000A"/>
+          <w:sz w:val="24"/>
+          <w:szCs w:val="24"/>
+          <w:lang w:eastAsia="pt-BR"/>
+        </w:rPr>
+        <w:t xml:space="preserve"> ,</w:t>
+      </w:r>
+      <w:proofErr w:type="gramEnd"/>
+      <w:r>
+        <w:rPr>
+          <w:rFonts w:ascii="Times New Roman" w:eastAsia="Times New Roman" w:hAnsi="Times New Roman" w:cs="Times New Roman"/>
+          <w:color w:val="00000A"/>
+          <w:sz w:val="24"/>
+          <w:szCs w:val="24"/>
+          <w:lang w:eastAsia="pt-BR"/>
+        </w:rPr>
+        <w:t xml:space="preserve"> tendo como coleta de dados o levantamento bibliográfico </w:t>
+      </w:r>
+      <w:r>
+        <w:rPr>
+          <w:rFonts w:ascii="Times New Roman" w:eastAsia="Times New Roman" w:hAnsi="Times New Roman" w:cs="Times New Roman"/>
+          <w:color w:val="FF0000"/>
+          <w:sz w:val="24"/>
+          <w:szCs w:val="24"/>
+          <w:lang w:eastAsia="pt-BR"/>
+        </w:rPr>
+        <w:t>(e, se for o caso: questionário / entrevista / observação)</w:t>
+      </w:r>
+      <w:r>
+        <w:rPr>
+          <w:rFonts w:ascii="Times New Roman" w:eastAsia="Times New Roman" w:hAnsi="Times New Roman" w:cs="Times New Roman"/>
+          <w:color w:val="00000A"/>
+          <w:sz w:val="24"/>
+          <w:szCs w:val="24"/>
+          <w:lang w:eastAsia="pt-BR"/>
+        </w:rPr>
+        <w:t>.  </w:t>
+      </w:r>
+    </w:p>
+    <w:p>
+      <w:pPr>
+        <w:spacing w:after="200" w:line="240" w:lineRule="auto"/>
+        <w:jc w:val="both"/>
+        <w:rPr>
+          <w:rFonts w:ascii="Times New Roman" w:eastAsia="Times New Roman" w:hAnsi="Times New Roman" w:cs="Times New Roman"/>
+          <w:sz w:val="24"/>
+          <w:szCs w:val="24"/>
+          <w:lang w:eastAsia="pt-BR"/>
+        </w:rPr>
+      </w:pPr>
+      <w:r>
+        <w:rPr>
+          <w:rFonts w:ascii="Times New Roman" w:eastAsia="Times New Roman" w:hAnsi="Times New Roman" w:cs="Times New Roman"/>
+          <w:b/>
+          <w:bCs/>
+          <w:color w:val="00000A"/>
+          <w:sz w:val="24"/>
+          <w:szCs w:val="24"/>
+          <w:lang w:eastAsia="pt-BR"/>
+        </w:rPr>
+        <w:t xml:space="preserve">DESENVOLVIMENTO DO REFERENCIAL TEÓRICO </w:t>
+      </w:r>
+      <w:r>
+        <w:rPr>
+          <w:rFonts w:ascii="Times New Roman" w:eastAsia="Times New Roman" w:hAnsi="Times New Roman" w:cs="Times New Roman"/>
+          <w:b/>
+          <w:bCs/>
+          <w:color w:val="FF0000"/>
+          <w:sz w:val="24"/>
+          <w:szCs w:val="24"/>
+          <w:shd w:val="clear" w:color="auto" w:fill="FFFF00"/>
+          <w:lang w:eastAsia="pt-BR"/>
+        </w:rPr>
+        <w:t>(Título do bloco de texto)</w:t>
+      </w:r>
+    </w:p>
+    <w:p>
+      <w:pPr>
+        <w:spacing w:after="200" w:line="240" w:lineRule="auto"/>
+        <w:jc w:val="both"/>
+        <w:rPr>
+          <w:rFonts w:ascii="Times New Roman" w:eastAsia="Times New Roman" w:hAnsi="Times New Roman" w:cs="Times New Roman"/>
+          <w:sz w:val="24"/>
+          <w:szCs w:val="24"/>
+          <w:lang w:eastAsia="pt-BR"/>
+        </w:rPr>
+      </w:pPr>
+      <w:r>
+        <w:rPr>
+          <w:rFonts w:ascii="Times New Roman" w:eastAsia="Times New Roman" w:hAnsi="Times New Roman" w:cs="Times New Roman"/>
+          <w:b/>
+          <w:bCs/>
+          <w:color w:val="FF0000"/>
+          <w:sz w:val="24"/>
+          <w:szCs w:val="24"/>
+          <w:shd w:val="clear" w:color="auto" w:fill="FFFF00"/>
+          <w:lang w:eastAsia="pt-BR"/>
+        </w:rPr>
+        <w:t>Criar um Título para cada bloco de texto que trate de assunto diferentes, mas relacionados. O Título deve em caixa alta e não deve ser numerado</w:t>
       </w:r>
     </w:p>
     <w:p>
@@ -1097,282 +1245,7 @@
           <w:szCs w:val="24"/>
           <w:lang w:eastAsia="pt-BR"/>
         </w:rPr>
-        <w:t xml:space="preserve">O presente estudo delimita-se a </w:t>
-      </w:r>
-      <w:r>
-        <w:rPr>
-          <w:rFonts w:ascii="Times New Roman" w:eastAsia="Times New Roman" w:hAnsi="Times New Roman" w:cs="Times New Roman"/>
-          <w:color w:val="FF0000"/>
-          <w:sz w:val="24"/>
-          <w:szCs w:val="24"/>
-          <w:lang w:eastAsia="pt-BR"/>
-        </w:rPr>
-        <w:t>(na delimitação do trabalho,</w:t>
-      </w:r>
-      <w:r>
-        <w:rPr>
-          <w:rFonts w:ascii="Times New Roman" w:eastAsia="Times New Roman" w:hAnsi="Times New Roman" w:cs="Times New Roman"/>
-          <w:b/>
-          <w:bCs/>
-          <w:color w:val="FF0000"/>
-          <w:sz w:val="24"/>
-          <w:szCs w:val="24"/>
-          <w:lang w:eastAsia="pt-BR"/>
-        </w:rPr>
-        <w:t xml:space="preserve"> </w:t>
-      </w:r>
-      <w:r>
-        <w:rPr>
-          <w:rFonts w:ascii="Times New Roman" w:eastAsia="Times New Roman" w:hAnsi="Times New Roman" w:cs="Times New Roman"/>
-          <w:color w:val="FF0000"/>
-          <w:sz w:val="24"/>
-          <w:szCs w:val="24"/>
-          <w:lang w:eastAsia="pt-BR"/>
-        </w:rPr>
-        <w:t>cite de modo claro, objetivo e preciso o tema do trabalho, indicando o ponto de vista sob o qual será enfocado no seu desenvolvimento. Na escolha do tema é necessário eleger uma parcela delimitada de um assunto, estabelecendo limites para o desenvolvimento da pesquisa pretendida. Ele deve ser suficientemente limitado para que seja realizável com os recursos e tempo disponíveis)</w:t>
-      </w:r>
-      <w:r>
-        <w:rPr>
-          <w:rFonts w:ascii="Times New Roman" w:eastAsia="Times New Roman" w:hAnsi="Times New Roman" w:cs="Times New Roman"/>
-          <w:color w:val="00000A"/>
-          <w:sz w:val="24"/>
-          <w:szCs w:val="24"/>
-          <w:lang w:eastAsia="pt-BR"/>
-        </w:rPr>
-        <w:t>; </w:t>
-      </w:r>
-    </w:p>
-    <w:p>
-      <w:pPr>
-        <w:spacing w:after="200" w:line="240" w:lineRule="auto"/>
-        <w:ind w:firstLine="708"/>
-        <w:jc w:val="both"/>
-        <w:rPr>
-          <w:rFonts w:ascii="Times New Roman" w:eastAsia="Times New Roman" w:hAnsi="Times New Roman" w:cs="Times New Roman"/>
-          <w:sz w:val="24"/>
-          <w:szCs w:val="24"/>
-          <w:lang w:eastAsia="pt-BR"/>
-        </w:rPr>
-      </w:pPr>
-      <w:r>
-        <w:rPr>
-          <w:rFonts w:ascii="Times New Roman" w:eastAsia="Times New Roman" w:hAnsi="Times New Roman" w:cs="Times New Roman"/>
-          <w:color w:val="00000A"/>
-          <w:sz w:val="24"/>
-          <w:szCs w:val="24"/>
-          <w:lang w:eastAsia="pt-BR"/>
-        </w:rPr>
-        <w:t xml:space="preserve">O objetivo geral é </w:t>
-      </w:r>
-      <w:r>
-        <w:rPr>
-          <w:rFonts w:ascii="Times New Roman" w:eastAsia="Times New Roman" w:hAnsi="Times New Roman" w:cs="Times New Roman"/>
-          <w:color w:val="FF0000"/>
-          <w:sz w:val="24"/>
-          <w:szCs w:val="24"/>
-          <w:lang w:eastAsia="pt-BR"/>
-        </w:rPr>
-        <w:t>(deve inserir a escrita do objetivo geral, sempre iniciando com um verbo no infinitivo [analisar/investigar/compreender/discutir/avaliar])</w:t>
-      </w:r>
-      <w:r>
-        <w:rPr>
-          <w:rFonts w:ascii="Times New Roman" w:eastAsia="Times New Roman" w:hAnsi="Times New Roman" w:cs="Times New Roman"/>
-          <w:color w:val="00000A"/>
-          <w:sz w:val="24"/>
-          <w:szCs w:val="24"/>
-          <w:lang w:eastAsia="pt-BR"/>
-        </w:rPr>
-        <w:t>; </w:t>
-      </w:r>
-    </w:p>
-    <w:p>
-      <w:pPr>
-        <w:spacing w:after="200" w:line="240" w:lineRule="auto"/>
-        <w:ind w:firstLine="708"/>
-        <w:jc w:val="both"/>
-        <w:rPr>
-          <w:rFonts w:ascii="Times New Roman" w:eastAsia="Times New Roman" w:hAnsi="Times New Roman" w:cs="Times New Roman"/>
-          <w:sz w:val="24"/>
-          <w:szCs w:val="24"/>
-          <w:lang w:eastAsia="pt-BR"/>
-        </w:rPr>
-      </w:pPr>
-      <w:r>
-        <w:rPr>
-          <w:rFonts w:ascii="Times New Roman" w:eastAsia="Times New Roman" w:hAnsi="Times New Roman" w:cs="Times New Roman"/>
-          <w:color w:val="00000A"/>
-          <w:sz w:val="24"/>
-          <w:szCs w:val="24"/>
-          <w:lang w:eastAsia="pt-BR"/>
-        </w:rPr>
-        <w:t xml:space="preserve">Esta pesquisa justifica-se </w:t>
-      </w:r>
-      <w:r>
-        <w:rPr>
-          <w:rFonts w:ascii="Times New Roman" w:eastAsia="Times New Roman" w:hAnsi="Times New Roman" w:cs="Times New Roman"/>
-          <w:color w:val="FF0000"/>
-          <w:sz w:val="24"/>
-          <w:szCs w:val="24"/>
-          <w:lang w:eastAsia="pt-BR"/>
-        </w:rPr>
-        <w:t>(na justificativa acadêmica e social da escolha do tema deve explicar as razões de ordem teórica que levaram o autor do trabalho a estudar o tema escolhido e não outro qualquer, ou o que torna importante a realização do mesmo. Portanto, deve-se mostrar a importância e a relevância do estudo da temática para a ciência. Deve-se mostrar também qual a contribuição que o estudo realizado pretende proporcionar)</w:t>
-      </w:r>
-      <w:r>
-        <w:rPr>
-          <w:rFonts w:ascii="Times New Roman" w:eastAsia="Times New Roman" w:hAnsi="Times New Roman" w:cs="Times New Roman"/>
-          <w:color w:val="00000A"/>
-          <w:sz w:val="24"/>
-          <w:szCs w:val="24"/>
-          <w:lang w:eastAsia="pt-BR"/>
-        </w:rPr>
-        <w:t>;</w:t>
-      </w:r>
-    </w:p>
-    <w:p>
-      <w:pPr>
-        <w:spacing w:after="200" w:line="240" w:lineRule="auto"/>
-        <w:ind w:firstLine="708"/>
-        <w:jc w:val="both"/>
-        <w:rPr>
-          <w:rFonts w:ascii="Times New Roman" w:eastAsia="Times New Roman" w:hAnsi="Times New Roman" w:cs="Times New Roman"/>
-          <w:sz w:val="24"/>
-          <w:szCs w:val="24"/>
-          <w:lang w:eastAsia="pt-BR"/>
-        </w:rPr>
-      </w:pPr>
-      <w:r>
-        <w:rPr>
-          <w:rFonts w:ascii="Times New Roman" w:eastAsia="Times New Roman" w:hAnsi="Times New Roman" w:cs="Times New Roman"/>
-          <w:color w:val="00000A"/>
-          <w:sz w:val="24"/>
-          <w:szCs w:val="24"/>
-          <w:lang w:eastAsia="pt-BR"/>
-        </w:rPr>
-        <w:t xml:space="preserve">A metodologia deste trabalho é a pesquisa </w:t>
-      </w:r>
-      <w:r>
-        <w:rPr>
-          <w:rFonts w:ascii="Times New Roman" w:eastAsia="Times New Roman" w:hAnsi="Times New Roman" w:cs="Times New Roman"/>
-          <w:color w:val="FF0000"/>
-          <w:sz w:val="24"/>
-          <w:szCs w:val="24"/>
-          <w:lang w:eastAsia="pt-BR"/>
-        </w:rPr>
-        <w:t>(exploratória ou descritiva ou explicativa</w:t>
-      </w:r>
-      <w:proofErr w:type="gramStart"/>
-      <w:r>
-        <w:rPr>
-          <w:rFonts w:ascii="Times New Roman" w:eastAsia="Times New Roman" w:hAnsi="Times New Roman" w:cs="Times New Roman"/>
-          <w:color w:val="FF0000"/>
-          <w:sz w:val="24"/>
-          <w:szCs w:val="24"/>
-          <w:lang w:eastAsia="pt-BR"/>
-        </w:rPr>
-        <w:t>)</w:t>
-      </w:r>
-      <w:r>
-        <w:rPr>
-          <w:rFonts w:ascii="Times New Roman" w:eastAsia="Times New Roman" w:hAnsi="Times New Roman" w:cs="Times New Roman"/>
-          <w:color w:val="00000A"/>
-          <w:sz w:val="24"/>
-          <w:szCs w:val="24"/>
-          <w:lang w:eastAsia="pt-BR"/>
-        </w:rPr>
-        <w:t xml:space="preserve"> ,</w:t>
-      </w:r>
-      <w:proofErr w:type="gramEnd"/>
-      <w:r>
-        <w:rPr>
-          <w:rFonts w:ascii="Times New Roman" w:eastAsia="Times New Roman" w:hAnsi="Times New Roman" w:cs="Times New Roman"/>
-          <w:color w:val="00000A"/>
-          <w:sz w:val="24"/>
-          <w:szCs w:val="24"/>
-          <w:lang w:eastAsia="pt-BR"/>
-        </w:rPr>
-        <w:t xml:space="preserve"> tendo como coleta de dados o levantamento bibliográfico </w:t>
-      </w:r>
-      <w:r>
-        <w:rPr>
-          <w:rFonts w:ascii="Times New Roman" w:eastAsia="Times New Roman" w:hAnsi="Times New Roman" w:cs="Times New Roman"/>
-          <w:color w:val="FF0000"/>
-          <w:sz w:val="24"/>
-          <w:szCs w:val="24"/>
-          <w:lang w:eastAsia="pt-BR"/>
-        </w:rPr>
-        <w:t>(e, se for o caso: questionário / entrevista / observação)</w:t>
-      </w:r>
-      <w:r>
-        <w:rPr>
-          <w:rFonts w:ascii="Times New Roman" w:eastAsia="Times New Roman" w:hAnsi="Times New Roman" w:cs="Times New Roman"/>
-          <w:color w:val="00000A"/>
-          <w:sz w:val="24"/>
-          <w:szCs w:val="24"/>
-          <w:lang w:eastAsia="pt-BR"/>
-        </w:rPr>
-        <w:t>.  </w:t>
-      </w:r>
-    </w:p>
-    <w:p>
-      <w:pPr>
-        <w:spacing w:after="200" w:line="240" w:lineRule="auto"/>
-        <w:jc w:val="both"/>
-        <w:rPr>
-          <w:rFonts w:ascii="Times New Roman" w:eastAsia="Times New Roman" w:hAnsi="Times New Roman" w:cs="Times New Roman"/>
-          <w:sz w:val="24"/>
-          <w:szCs w:val="24"/>
-          <w:lang w:eastAsia="pt-BR"/>
-        </w:rPr>
-      </w:pPr>
-      <w:r>
-        <w:rPr>
-          <w:rFonts w:ascii="Times New Roman" w:eastAsia="Times New Roman" w:hAnsi="Times New Roman" w:cs="Times New Roman"/>
-          <w:b/>
-          <w:bCs/>
-          <w:color w:val="00000A"/>
-          <w:sz w:val="24"/>
-          <w:szCs w:val="24"/>
-          <w:lang w:eastAsia="pt-BR"/>
-        </w:rPr>
-        <w:t xml:space="preserve">DESENVOLVIMENTO DO REFERENCIAL TEÓRICO </w:t>
-      </w:r>
-      <w:r>
-        <w:rPr>
-          <w:rFonts w:ascii="Times New Roman" w:eastAsia="Times New Roman" w:hAnsi="Times New Roman" w:cs="Times New Roman"/>
-          <w:b/>
-          <w:bCs/>
-          <w:color w:val="FF0000"/>
-          <w:sz w:val="24"/>
-          <w:szCs w:val="24"/>
-          <w:shd w:val="clear" w:color="auto" w:fill="FFFF00"/>
-          <w:lang w:eastAsia="pt-BR"/>
-        </w:rPr>
-        <w:t>(Título do bloco de texto)</w:t>
-      </w:r>
-    </w:p>
-    <w:p>
-      <w:pPr>
-        <w:spacing w:after="200" w:line="240" w:lineRule="auto"/>
-        <w:jc w:val="both"/>
-        <w:rPr>
-          <w:rFonts w:ascii="Times New Roman" w:eastAsia="Times New Roman" w:hAnsi="Times New Roman" w:cs="Times New Roman"/>
-          <w:sz w:val="24"/>
-          <w:szCs w:val="24"/>
-          <w:lang w:eastAsia="pt-BR"/>
-        </w:rPr>
-      </w:pPr>
-      <w:r>
-        <w:rPr>
-          <w:rFonts w:ascii="Times New Roman" w:eastAsia="Times New Roman" w:hAnsi="Times New Roman" w:cs="Times New Roman"/>
-          <w:b/>
-          <w:bCs/>
-          <w:color w:val="FF0000"/>
-          <w:sz w:val="24"/>
-          <w:szCs w:val="24"/>
-          <w:shd w:val="clear" w:color="auto" w:fill="FFFF00"/>
-          <w:lang w:eastAsia="pt-BR"/>
-        </w:rPr>
-        <w:t>Criar um Título para cada bloco de texto que trate de assunto diferentes, mas relacionados. O Título deve em caixa alta e não deve ser numerado</w:t>
+        <w:t>O Referencial teórico apresenta as bases teóricas pesquisadas e que sustentarão a proposta do trabalho. Ela deve ser coerente ao título do artigo. Ela é composta de: texto, fotos, tabelas, gráficos e quadros que devem ser referenciados no texto. Cada um destes elementos deve ser explicado com detalhes em um texto antes deles, ou seja, você deve explicar o que leitor deve observar no elemento (figura, fotos, ...).</w:t>
       </w:r>
     </w:p>
     <w:p>
@@ -1393,9 +1266,21 @@
           <w:color w:val="00000A"/>
           <w:sz w:val="24"/>
           <w:szCs w:val="24"/>
-          <w:lang w:eastAsia="pt-BR"/>
-        </w:rPr>
-        <w:t>O Referencial teórico apresenta as bases teóricas pesquisadas e que sustentarão a proposta do trabalho. Ela deve ser coerente ao título do artigo. Ela é composta de: texto, fotos, tabelas, gráficos e quadros que devem ser referenciados no texto. Cada um destes elementos deve ser explicado com detalhes em um texto antes deles, ou seja, você deve explicar o que leitor deve observar no elemento (figura, fotos, ...).</w:t>
+          <w:shd w:val="clear" w:color="auto" w:fill="FFFF00"/>
+          <w:lang w:eastAsia="pt-BR"/>
+        </w:rPr>
+        <w:t xml:space="preserve">Deve-se ter muito cuidado com as citações, que tem por objetivo formar um referencial teórico em embasar a proposta ou dissertação do aluno. Procure usar citação direta (curta e longa) e indireta, de forma a não cansar o leitor e não ser repetitivo. </w:t>
+      </w:r>
+      <w:r>
+        <w:rPr>
+          <w:rFonts w:ascii="Times New Roman" w:eastAsia="Times New Roman" w:hAnsi="Times New Roman" w:cs="Times New Roman"/>
+          <w:color w:val="FF0000"/>
+          <w:sz w:val="24"/>
+          <w:szCs w:val="24"/>
+          <w:shd w:val="clear" w:color="auto" w:fill="FFFF00"/>
+          <w:lang w:eastAsia="pt-BR"/>
+        </w:rPr>
+        <w:t>A falta de citação caracteriza plágio, o que é um crime perante a lei e receberá o conceito I.</w:t>
       </w:r>
     </w:p>
     <w:p>
@@ -1419,18 +1304,17 @@
           <w:shd w:val="clear" w:color="auto" w:fill="FFFF00"/>
           <w:lang w:eastAsia="pt-BR"/>
         </w:rPr>
-        <w:t xml:space="preserve">Deve-se ter muito cuidado com as citações, que tem por objetivo formar um referencial teórico em embasar a proposta ou dissertação do aluno. Procure usar citação direta (curta e longa) e indireta, de forma a não cansar o leitor e não ser repetitivo. </w:t>
-      </w:r>
-      <w:r>
-        <w:rPr>
-          <w:rFonts w:ascii="Times New Roman" w:eastAsia="Times New Roman" w:hAnsi="Times New Roman" w:cs="Times New Roman"/>
-          <w:color w:val="FF0000"/>
-          <w:sz w:val="24"/>
-          <w:szCs w:val="24"/>
-          <w:shd w:val="clear" w:color="auto" w:fill="FFFF00"/>
-          <w:lang w:eastAsia="pt-BR"/>
-        </w:rPr>
-        <w:t>A falta de citação caracteriza plágio, o que é um crime perante a lei e receberá o conceito I.</w:t>
+        <w:t>Exemplo de citação indireta (quando você usa a ideia do autor ou reescreve o texto dele):</w:t>
+      </w:r>
+      <w:r>
+        <w:rPr>
+          <w:rFonts w:ascii="Times New Roman" w:eastAsia="Times New Roman" w:hAnsi="Times New Roman" w:cs="Times New Roman"/>
+          <w:color w:val="00000A"/>
+          <w:sz w:val="24"/>
+          <w:szCs w:val="24"/>
+          <w:lang w:eastAsia="pt-BR"/>
+        </w:rPr>
+        <w:t> </w:t>
       </w:r>
     </w:p>
     <w:p>
@@ -1451,20 +1335,9 @@
           <w:color w:val="00000A"/>
           <w:sz w:val="24"/>
           <w:szCs w:val="24"/>
-          <w:shd w:val="clear" w:color="auto" w:fill="FFFF00"/>
-          <w:lang w:eastAsia="pt-BR"/>
-        </w:rPr>
-        <w:t>Exemplo de citação indireta (quando você usa a ideia do autor ou reescreve o texto dele):</w:t>
-      </w:r>
-      <w:r>
-        <w:rPr>
-          <w:rFonts w:ascii="Times New Roman" w:eastAsia="Times New Roman" w:hAnsi="Times New Roman" w:cs="Times New Roman"/>
-          <w:color w:val="00000A"/>
-          <w:sz w:val="24"/>
-          <w:szCs w:val="24"/>
-          <w:lang w:eastAsia="pt-BR"/>
-        </w:rPr>
-        <w:t> </w:t>
+          <w:lang w:eastAsia="pt-BR"/>
+        </w:rPr>
+        <w:t>As necessidades do mercado trabalhista exigem do educando uma educação continuada, uma capacidade de propor soluções criativas, novas atitudes além do domínio de habilidades motoras e disposição para cumprir ordens. Esta nova realidade demonstra uma dependência mútua e uma tendência cooperativa (PEREIRA, 2007). </w:t>
       </w:r>
     </w:p>
     <w:p>
@@ -1485,20 +1358,10 @@
           <w:color w:val="00000A"/>
           <w:sz w:val="24"/>
           <w:szCs w:val="24"/>
-          <w:lang w:eastAsia="pt-BR"/>
-        </w:rPr>
-        <w:t xml:space="preserve">As necessidades do mercado trabalhista exigem do educando uma educação continuada, uma capacidade de propor soluções criativas, novas atitudes além do domínio </w:t>
-      </w:r>
-      <w:r>
-        <w:rPr>
-          <w:rFonts w:ascii="Times New Roman" w:eastAsia="Times New Roman" w:hAnsi="Times New Roman" w:cs="Times New Roman"/>
-          <w:color w:val="00000A"/>
-          <w:sz w:val="24"/>
-          <w:szCs w:val="24"/>
-          <w:lang w:eastAsia="pt-BR"/>
-        </w:rPr>
-        <w:lastRenderedPageBreak/>
-        <w:t>de habilidades motoras e disposição para cumprir ordens. Esta nova realidade demonstra uma dependência mútua e uma tendência cooperativa (PEREIRA, 2007). </w:t>
+          <w:shd w:val="clear" w:color="auto" w:fill="FFFF00"/>
+          <w:lang w:eastAsia="pt-BR"/>
+        </w:rPr>
+        <w:t>Exemplo de citação direta curta (máximo 3 linhas, ocorre quando você copia o texto do autor citado):</w:t>
       </w:r>
     </w:p>
     <w:p>
@@ -1519,10 +1382,75 @@
           <w:color w:val="00000A"/>
           <w:sz w:val="24"/>
           <w:szCs w:val="24"/>
-          <w:shd w:val="clear" w:color="auto" w:fill="FFFF00"/>
-          <w:lang w:eastAsia="pt-BR"/>
-        </w:rPr>
-        <w:t>Exemplo de citação direta curta (máximo 3 linhas, ocorre quando você copia o texto do autor citado):</w:t>
+          <w:lang w:eastAsia="pt-BR"/>
+        </w:rPr>
+        <w:t xml:space="preserve">Os livros, primeiramente foram “elaborados em papiro”, relata </w:t>
+      </w:r>
+      <w:proofErr w:type="spellStart"/>
+      <w:r>
+        <w:rPr>
+          <w:rFonts w:ascii="Times New Roman" w:eastAsia="Times New Roman" w:hAnsi="Times New Roman" w:cs="Times New Roman"/>
+          <w:color w:val="00000A"/>
+          <w:sz w:val="24"/>
+          <w:szCs w:val="24"/>
+          <w:lang w:eastAsia="pt-BR"/>
+        </w:rPr>
+        <w:t>Tajra</w:t>
+      </w:r>
+      <w:proofErr w:type="spellEnd"/>
+      <w:r>
+        <w:rPr>
+          <w:rFonts w:ascii="Times New Roman" w:eastAsia="Times New Roman" w:hAnsi="Times New Roman" w:cs="Times New Roman"/>
+          <w:color w:val="00000A"/>
+          <w:sz w:val="24"/>
+          <w:szCs w:val="24"/>
+          <w:lang w:eastAsia="pt-BR"/>
+        </w:rPr>
+        <w:t xml:space="preserve"> (2012). "O desenvolvimento do papiro deu-se em 2200 </w:t>
+      </w:r>
+      <w:proofErr w:type="spellStart"/>
+      <w:r>
+        <w:rPr>
+          <w:rFonts w:ascii="Times New Roman" w:eastAsia="Times New Roman" w:hAnsi="Times New Roman" w:cs="Times New Roman"/>
+          <w:color w:val="00000A"/>
+          <w:sz w:val="24"/>
+          <w:szCs w:val="24"/>
+          <w:lang w:eastAsia="pt-BR"/>
+        </w:rPr>
+        <w:t>a.C</w:t>
+      </w:r>
+      <w:proofErr w:type="spellEnd"/>
+      <w:r>
+        <w:rPr>
+          <w:rFonts w:ascii="Times New Roman" w:eastAsia="Times New Roman" w:hAnsi="Times New Roman" w:cs="Times New Roman"/>
+          <w:color w:val="00000A"/>
+          <w:sz w:val="24"/>
+          <w:szCs w:val="24"/>
+          <w:lang w:eastAsia="pt-BR"/>
+        </w:rPr>
+        <w:t xml:space="preserve"> e a palavra </w:t>
+      </w:r>
+      <w:proofErr w:type="spellStart"/>
+      <w:r>
+        <w:rPr>
+          <w:rFonts w:ascii="Times New Roman" w:eastAsia="Times New Roman" w:hAnsi="Times New Roman" w:cs="Times New Roman"/>
+          <w:color w:val="00000A"/>
+          <w:sz w:val="24"/>
+          <w:szCs w:val="24"/>
+          <w:lang w:eastAsia="pt-BR"/>
+        </w:rPr>
+        <w:t>papiryrus</w:t>
+      </w:r>
+      <w:proofErr w:type="spellEnd"/>
+      <w:r>
+        <w:rPr>
+          <w:rFonts w:ascii="Times New Roman" w:eastAsia="Times New Roman" w:hAnsi="Times New Roman" w:cs="Times New Roman"/>
+          <w:color w:val="00000A"/>
+          <w:sz w:val="24"/>
+          <w:szCs w:val="24"/>
+          <w:lang w:eastAsia="pt-BR"/>
+        </w:rPr>
+        <w:t>, em latim, deu origem a palavra papel” (CALDEIRA, 2002).</w:t>
       </w:r>
     </w:p>
     <w:p>
@@ -1545,95 +1473,7 @@
           <w:szCs w:val="24"/>
           <w:lang w:eastAsia="pt-BR"/>
         </w:rPr>
-        <w:t xml:space="preserve">Os livros, primeiramente foram “elaborados em papiro”, relata </w:t>
-      </w:r>
-      <w:proofErr w:type="spellStart"/>
-      <w:r>
-        <w:rPr>
-          <w:rFonts w:ascii="Times New Roman" w:eastAsia="Times New Roman" w:hAnsi="Times New Roman" w:cs="Times New Roman"/>
-          <w:color w:val="00000A"/>
-          <w:sz w:val="24"/>
-          <w:szCs w:val="24"/>
-          <w:lang w:eastAsia="pt-BR"/>
-        </w:rPr>
-        <w:t>Tajra</w:t>
-      </w:r>
-      <w:proofErr w:type="spellEnd"/>
-      <w:r>
-        <w:rPr>
-          <w:rFonts w:ascii="Times New Roman" w:eastAsia="Times New Roman" w:hAnsi="Times New Roman" w:cs="Times New Roman"/>
-          <w:color w:val="00000A"/>
-          <w:sz w:val="24"/>
-          <w:szCs w:val="24"/>
-          <w:lang w:eastAsia="pt-BR"/>
-        </w:rPr>
-        <w:t xml:space="preserve"> (2012). "O desenvolvimento do papiro deu-se em 2200 </w:t>
-      </w:r>
-      <w:proofErr w:type="spellStart"/>
-      <w:r>
-        <w:rPr>
-          <w:rFonts w:ascii="Times New Roman" w:eastAsia="Times New Roman" w:hAnsi="Times New Roman" w:cs="Times New Roman"/>
-          <w:color w:val="00000A"/>
-          <w:sz w:val="24"/>
-          <w:szCs w:val="24"/>
-          <w:lang w:eastAsia="pt-BR"/>
-        </w:rPr>
-        <w:t>a.C</w:t>
-      </w:r>
-      <w:proofErr w:type="spellEnd"/>
-      <w:r>
-        <w:rPr>
-          <w:rFonts w:ascii="Times New Roman" w:eastAsia="Times New Roman" w:hAnsi="Times New Roman" w:cs="Times New Roman"/>
-          <w:color w:val="00000A"/>
-          <w:sz w:val="24"/>
-          <w:szCs w:val="24"/>
-          <w:lang w:eastAsia="pt-BR"/>
-        </w:rPr>
-        <w:t xml:space="preserve"> e a palavra </w:t>
-      </w:r>
-      <w:proofErr w:type="spellStart"/>
-      <w:r>
-        <w:rPr>
-          <w:rFonts w:ascii="Times New Roman" w:eastAsia="Times New Roman" w:hAnsi="Times New Roman" w:cs="Times New Roman"/>
-          <w:color w:val="00000A"/>
-          <w:sz w:val="24"/>
-          <w:szCs w:val="24"/>
-          <w:lang w:eastAsia="pt-BR"/>
-        </w:rPr>
-        <w:t>papiryrus</w:t>
-      </w:r>
-      <w:proofErr w:type="spellEnd"/>
-      <w:r>
-        <w:rPr>
-          <w:rFonts w:ascii="Times New Roman" w:eastAsia="Times New Roman" w:hAnsi="Times New Roman" w:cs="Times New Roman"/>
-          <w:color w:val="00000A"/>
-          <w:sz w:val="24"/>
-          <w:szCs w:val="24"/>
-          <w:lang w:eastAsia="pt-BR"/>
-        </w:rPr>
-        <w:t>, em latim, deu origem a palavra papel” (CALDEIRA, 2002).</w:t>
-      </w:r>
-    </w:p>
-    <w:p>
-      <w:pPr>
-        <w:spacing w:after="200" w:line="240" w:lineRule="auto"/>
-        <w:ind w:firstLine="709"/>
-        <w:jc w:val="both"/>
-        <w:rPr>
-          <w:rFonts w:ascii="Times New Roman" w:eastAsia="Times New Roman" w:hAnsi="Times New Roman" w:cs="Times New Roman"/>
-          <w:sz w:val="24"/>
-          <w:szCs w:val="24"/>
-          <w:lang w:eastAsia="pt-BR"/>
-        </w:rPr>
-      </w:pPr>
-      <w:r>
-        <w:rPr>
-          <w:rFonts w:ascii="Times New Roman" w:eastAsia="Times New Roman" w:hAnsi="Times New Roman" w:cs="Times New Roman"/>
-          <w:color w:val="00000A"/>
-          <w:sz w:val="24"/>
-          <w:szCs w:val="24"/>
-          <w:lang w:eastAsia="pt-BR"/>
-        </w:rPr>
+        <w:lastRenderedPageBreak/>
         <w:t xml:space="preserve">Observe as diferentes maneiras de citar o autor referenciado: </w:t>
       </w:r>
       <w:r>
@@ -2186,18 +2026,7 @@
           <w:szCs w:val="24"/>
           <w:lang w:eastAsia="pt-BR"/>
         </w:rPr>
-        <w:t xml:space="preserve">. O processador </w:t>
-      </w:r>
-      <w:r>
-        <w:rPr>
-          <w:rFonts w:ascii="Times New Roman" w:eastAsia="Times New Roman" w:hAnsi="Times New Roman" w:cs="Times New Roman"/>
-          <w:color w:val="00000A"/>
-          <w:sz w:val="24"/>
-          <w:szCs w:val="24"/>
-          <w:lang w:eastAsia="pt-BR"/>
-        </w:rPr>
-        <w:lastRenderedPageBreak/>
-        <w:t>possui muitos terminais, como pode ser observado na Figura 7, que emitem sinais de controles e coletam dados para cálculos.</w:t>
+        <w:t>. O processador possui muitos terminais, como pode ser observado na Figura 7, que emitem sinais de controles e coletam dados para cálculos.</w:t>
       </w:r>
     </w:p>
     <w:p>
@@ -2240,6 +2069,7 @@
           <w:noProof/>
           <w:lang w:eastAsia="pt-BR"/>
         </w:rPr>
+        <w:lastRenderedPageBreak/>
         <w:drawing>
           <wp:inline distT="0" distB="0" distL="0" distR="0">
             <wp:extent cx="3810000" cy="3143250"/>
@@ -2956,42 +2786,42 @@
           <w:szCs w:val="24"/>
           <w:lang w:eastAsia="pt-BR"/>
         </w:rPr>
+        <w:t>Este conteúdo pode não aparecer em demandados trabalhos. Converse com seu orientador.</w:t>
+      </w:r>
+    </w:p>
+    <w:p>
+      <w:pPr>
+        <w:spacing w:after="0" w:line="240" w:lineRule="auto"/>
+        <w:rPr>
+          <w:rFonts w:ascii="Times New Roman" w:eastAsia="Times New Roman" w:hAnsi="Times New Roman" w:cs="Times New Roman"/>
+          <w:sz w:val="24"/>
+          <w:szCs w:val="24"/>
+          <w:lang w:eastAsia="pt-BR"/>
+        </w:rPr>
+      </w:pPr>
+    </w:p>
+    <w:p>
+      <w:pPr>
+        <w:spacing w:after="200" w:line="240" w:lineRule="auto"/>
+        <w:jc w:val="both"/>
+        <w:rPr>
+          <w:rFonts w:ascii="Times New Roman" w:eastAsia="Times New Roman" w:hAnsi="Times New Roman" w:cs="Times New Roman"/>
+          <w:sz w:val="24"/>
+          <w:szCs w:val="24"/>
+          <w:lang w:eastAsia="pt-BR"/>
+        </w:rPr>
+      </w:pPr>
+      <w:r>
+        <w:rPr>
+          <w:rFonts w:ascii="Times New Roman" w:eastAsia="Times New Roman" w:hAnsi="Times New Roman" w:cs="Times New Roman"/>
+          <w:b/>
+          <w:bCs/>
+          <w:color w:val="00000A"/>
+          <w:sz w:val="24"/>
+          <w:szCs w:val="24"/>
+          <w:lang w:eastAsia="pt-BR"/>
+        </w:rPr>
         <w:lastRenderedPageBreak/>
-        <w:t>Este conteúdo pode não aparecer em demandados trabalhos. Converse com seu orientador.</w:t>
-      </w:r>
-    </w:p>
-    <w:p>
-      <w:pPr>
-        <w:spacing w:after="0" w:line="240" w:lineRule="auto"/>
-        <w:rPr>
-          <w:rFonts w:ascii="Times New Roman" w:eastAsia="Times New Roman" w:hAnsi="Times New Roman" w:cs="Times New Roman"/>
-          <w:sz w:val="24"/>
-          <w:szCs w:val="24"/>
-          <w:lang w:eastAsia="pt-BR"/>
-        </w:rPr>
-      </w:pPr>
-    </w:p>
-    <w:p>
-      <w:pPr>
-        <w:spacing w:after="200" w:line="240" w:lineRule="auto"/>
-        <w:jc w:val="both"/>
-        <w:rPr>
-          <w:rFonts w:ascii="Times New Roman" w:eastAsia="Times New Roman" w:hAnsi="Times New Roman" w:cs="Times New Roman"/>
-          <w:sz w:val="24"/>
-          <w:szCs w:val="24"/>
-          <w:lang w:eastAsia="pt-BR"/>
-        </w:rPr>
-      </w:pPr>
-      <w:r>
-        <w:rPr>
-          <w:rFonts w:ascii="Times New Roman" w:eastAsia="Times New Roman" w:hAnsi="Times New Roman" w:cs="Times New Roman"/>
-          <w:b/>
-          <w:bCs/>
-          <w:color w:val="00000A"/>
-          <w:sz w:val="24"/>
-          <w:szCs w:val="24"/>
-          <w:lang w:eastAsia="pt-BR"/>
-        </w:rPr>
         <w:t xml:space="preserve">CONSIDERAÇÕES FINAIS </w:t>
       </w:r>
       <w:r>
@@ -3318,6 +3148,7 @@
         <w:spacing w:after="200" w:line="240" w:lineRule="auto"/>
         <w:rPr>
           <w:rFonts w:ascii="Times New Roman" w:eastAsia="Times New Roman" w:hAnsi="Times New Roman" w:cs="Times New Roman"/>
+          <w:color w:val="00000A"/>
           <w:sz w:val="24"/>
           <w:szCs w:val="24"/>
           <w:lang w:eastAsia="pt-BR"/>
@@ -3398,6 +3229,296 @@
           <w:lang w:eastAsia="pt-BR"/>
         </w:rPr>
         <w:t>. São Paulo: Érica, 2012.</w:t>
+      </w:r>
+    </w:p>
+    <w:p>
+      <w:pPr>
+        <w:spacing w:after="200" w:line="240" w:lineRule="auto"/>
+        <w:rPr>
+          <w:rFonts w:ascii="Times New Roman" w:eastAsia="Times New Roman" w:hAnsi="Times New Roman" w:cs="Times New Roman"/>
+          <w:color w:val="00000A"/>
+          <w:sz w:val="24"/>
+          <w:szCs w:val="24"/>
+          <w:lang w:eastAsia="pt-BR"/>
+        </w:rPr>
+      </w:pPr>
+    </w:p>
+    <w:p>
+      <w:pPr>
+        <w:rPr>
+          <w:rFonts w:ascii="Times New Roman" w:eastAsia="Times New Roman" w:hAnsi="Times New Roman" w:cs="Times New Roman"/>
+          <w:color w:val="00000A"/>
+          <w:sz w:val="24"/>
+          <w:szCs w:val="24"/>
+          <w:lang w:eastAsia="pt-BR"/>
+        </w:rPr>
+      </w:pPr>
+      <w:r>
+        <w:rPr>
+          <w:rFonts w:ascii="Times New Roman" w:eastAsia="Times New Roman" w:hAnsi="Times New Roman" w:cs="Times New Roman"/>
+          <w:color w:val="00000A"/>
+          <w:sz w:val="24"/>
+          <w:szCs w:val="24"/>
+          <w:lang w:eastAsia="pt-BR"/>
+        </w:rPr>
+        <w:t>INFNET, Instituto.</w:t>
+      </w:r>
+      <w:r>
+        <w:rPr>
+          <w:rFonts w:ascii="Times New Roman" w:eastAsia="Times New Roman" w:hAnsi="Times New Roman" w:cs="Times New Roman"/>
+          <w:color w:val="00000A"/>
+          <w:sz w:val="24"/>
+          <w:szCs w:val="24"/>
+          <w:lang w:eastAsia="pt-BR"/>
+        </w:rPr>
+        <w:t xml:space="preserve"> </w:t>
+      </w:r>
+      <w:r>
+        <w:rPr>
+          <w:rFonts w:ascii="Times New Roman" w:eastAsia="Times New Roman" w:hAnsi="Times New Roman" w:cs="Times New Roman"/>
+          <w:b/>
+          <w:bCs/>
+          <w:color w:val="00000A"/>
+          <w:sz w:val="24"/>
+          <w:szCs w:val="24"/>
+          <w:lang w:eastAsia="pt-BR"/>
+        </w:rPr>
+        <w:t xml:space="preserve">Arquitetura de Hardware e Software: o que é. </w:t>
+      </w:r>
+      <w:r>
+        <w:rPr>
+          <w:rFonts w:ascii="Times New Roman" w:eastAsia="Times New Roman" w:hAnsi="Times New Roman" w:cs="Times New Roman"/>
+          <w:b/>
+          <w:bCs/>
+          <w:color w:val="00000A"/>
+          <w:sz w:val="24"/>
+          <w:szCs w:val="24"/>
+          <w:lang w:eastAsia="pt-BR"/>
+        </w:rPr>
+        <w:t xml:space="preserve">Blog do Instituto </w:t>
+      </w:r>
+      <w:proofErr w:type="spellStart"/>
+      <w:r>
+        <w:rPr>
+          <w:rFonts w:ascii="Times New Roman" w:eastAsia="Times New Roman" w:hAnsi="Times New Roman" w:cs="Times New Roman"/>
+          <w:b/>
+          <w:bCs/>
+          <w:color w:val="00000A"/>
+          <w:sz w:val="24"/>
+          <w:szCs w:val="24"/>
+          <w:lang w:eastAsia="pt-BR"/>
+        </w:rPr>
+        <w:t>Infnet</w:t>
+      </w:r>
+      <w:proofErr w:type="spellEnd"/>
+      <w:r>
+        <w:rPr>
+          <w:rFonts w:ascii="Times New Roman" w:eastAsia="Times New Roman" w:hAnsi="Times New Roman" w:cs="Times New Roman"/>
+          <w:color w:val="00000A"/>
+          <w:sz w:val="24"/>
+          <w:szCs w:val="24"/>
+          <w:lang w:eastAsia="pt-BR"/>
+        </w:rPr>
+        <w:t xml:space="preserve">, 8 ago. 2025. Disponível em: </w:t>
+      </w:r>
+      <w:r>
+        <w:rPr>
+          <w:rFonts w:ascii="Times New Roman" w:eastAsia="Times New Roman" w:hAnsi="Times New Roman" w:cs="Times New Roman"/>
+          <w:color w:val="00000A"/>
+          <w:sz w:val="24"/>
+          <w:szCs w:val="24"/>
+          <w:lang w:eastAsia="pt-BR"/>
+        </w:rPr>
+        <w:t>&lt;</w:t>
+      </w:r>
+      <w:bookmarkStart w:id="0" w:name="_GoBack"/>
+      <w:bookmarkEnd w:id="0"/>
+      <w:r>
+        <w:rPr>
+          <w:rFonts w:ascii="Times New Roman" w:eastAsia="Times New Roman" w:hAnsi="Times New Roman" w:cs="Times New Roman"/>
+          <w:color w:val="0000FF"/>
+          <w:sz w:val="24"/>
+          <w:szCs w:val="24"/>
+          <w:u w:val="single"/>
+          <w:lang w:eastAsia="pt-BR"/>
+        </w:rPr>
+        <w:fldChar w:fldCharType="begin"/>
+      </w:r>
+      <w:r>
+        <w:rPr>
+          <w:rFonts w:ascii="Times New Roman" w:eastAsia="Times New Roman" w:hAnsi="Times New Roman" w:cs="Times New Roman"/>
+          <w:color w:val="0000FF"/>
+          <w:sz w:val="24"/>
+          <w:szCs w:val="24"/>
+          <w:u w:val="single"/>
+          <w:lang w:eastAsia="pt-BR"/>
+        </w:rPr>
+        <w:instrText xml:space="preserve"> HYPERLINK "https://blog.infnet.com.br/arquitetura_software/arquitetura-de-software-e-hardware/?utm_source=chatgpt.com" \t "_new" </w:instrText>
+      </w:r>
+      <w:r>
+        <w:rPr>
+          <w:rFonts w:ascii="Times New Roman" w:eastAsia="Times New Roman" w:hAnsi="Times New Roman" w:cs="Times New Roman"/>
+          <w:color w:val="0000FF"/>
+          <w:sz w:val="24"/>
+          <w:szCs w:val="24"/>
+          <w:u w:val="single"/>
+          <w:lang w:eastAsia="pt-BR"/>
+        </w:rPr>
+        <w:fldChar w:fldCharType="separate"/>
+      </w:r>
+      <w:r>
+        <w:rPr>
+          <w:rFonts w:ascii="Times New Roman" w:eastAsia="Times New Roman" w:hAnsi="Times New Roman" w:cs="Times New Roman"/>
+          <w:color w:val="0000FF"/>
+          <w:sz w:val="24"/>
+          <w:szCs w:val="24"/>
+          <w:u w:val="single"/>
+          <w:lang w:eastAsia="pt-BR"/>
+        </w:rPr>
+        <w:t>https://blog.infnet.com.br/arquitetura_software/arquitetura-de-software-e-hardware/</w:t>
+      </w:r>
+      <w:r>
+        <w:rPr>
+          <w:rFonts w:ascii="Times New Roman" w:eastAsia="Times New Roman" w:hAnsi="Times New Roman" w:cs="Times New Roman"/>
+          <w:color w:val="0000FF"/>
+          <w:sz w:val="24"/>
+          <w:szCs w:val="24"/>
+          <w:u w:val="single"/>
+          <w:lang w:eastAsia="pt-BR"/>
+        </w:rPr>
+        <w:fldChar w:fldCharType="end"/>
+      </w:r>
+      <w:r>
+        <w:rPr>
+          <w:rFonts w:ascii="Times New Roman" w:eastAsia="Times New Roman" w:hAnsi="Times New Roman" w:cs="Times New Roman"/>
+          <w:color w:val="00000A"/>
+          <w:sz w:val="24"/>
+          <w:szCs w:val="24"/>
+          <w:lang w:eastAsia="pt-BR"/>
+        </w:rPr>
+        <w:t>&gt;.</w:t>
+      </w:r>
+      <w:r>
+        <w:rPr>
+          <w:rFonts w:ascii="Times New Roman" w:eastAsia="Times New Roman" w:hAnsi="Times New Roman" w:cs="Times New Roman"/>
+          <w:color w:val="00000A"/>
+          <w:sz w:val="24"/>
+          <w:szCs w:val="24"/>
+          <w:lang w:eastAsia="pt-BR"/>
+        </w:rPr>
+        <w:t xml:space="preserve"> Acesso em: 4 set. 2025.</w:t>
+      </w:r>
+    </w:p>
+    <w:p>
+      <w:r>
+        <w:rPr>
+          <w:rFonts w:ascii="Times New Roman" w:eastAsia="Times New Roman" w:hAnsi="Times New Roman" w:cs="Times New Roman"/>
+          <w:b/>
+          <w:bCs/>
+          <w:color w:val="00000A"/>
+          <w:sz w:val="24"/>
+          <w:szCs w:val="24"/>
+          <w:lang w:eastAsia="pt-BR"/>
+        </w:rPr>
+        <w:t>STALLINGS, W.</w:t>
+      </w:r>
+      <w:r>
+        <w:rPr>
+          <w:rFonts w:ascii="Times New Roman" w:eastAsia="Times New Roman" w:hAnsi="Times New Roman" w:cs="Times New Roman"/>
+          <w:color w:val="00000A"/>
+          <w:sz w:val="24"/>
+          <w:szCs w:val="24"/>
+          <w:lang w:eastAsia="pt-BR"/>
+        </w:rPr>
+        <w:t xml:space="preserve"> </w:t>
+      </w:r>
+      <w:r>
+        <w:rPr>
+          <w:rFonts w:ascii="Times New Roman" w:eastAsia="Times New Roman" w:hAnsi="Times New Roman" w:cs="Times New Roman"/>
+          <w:b/>
+          <w:bCs/>
+          <w:iCs/>
+          <w:color w:val="00000A"/>
+          <w:sz w:val="24"/>
+          <w:szCs w:val="24"/>
+          <w:lang w:eastAsia="pt-BR"/>
+        </w:rPr>
+        <w:t>Arquitetura e organização de computadores</w:t>
+      </w:r>
+      <w:r>
+        <w:rPr>
+          <w:rFonts w:ascii="Times New Roman" w:eastAsia="Times New Roman" w:hAnsi="Times New Roman" w:cs="Times New Roman"/>
+          <w:b/>
+          <w:bCs/>
+          <w:color w:val="00000A"/>
+          <w:sz w:val="24"/>
+          <w:szCs w:val="24"/>
+          <w:lang w:eastAsia="pt-BR"/>
+        </w:rPr>
+        <w:t>.</w:t>
+      </w:r>
+      <w:r>
+        <w:t xml:space="preserve"> </w:t>
+      </w:r>
+      <w:r>
+        <w:rPr>
+          <w:rFonts w:ascii="Times New Roman" w:eastAsia="Times New Roman" w:hAnsi="Times New Roman" w:cs="Times New Roman"/>
+          <w:color w:val="00000A"/>
+          <w:sz w:val="24"/>
+          <w:szCs w:val="24"/>
+          <w:lang w:eastAsia="pt-BR"/>
+        </w:rPr>
+        <w:t>10. ed. São Paulo: Pearson, 2017.</w:t>
+      </w:r>
+      <w:r>
+        <w:t xml:space="preserve"> </w:t>
+      </w:r>
+      <w:r>
+        <w:rPr>
+          <w:rFonts w:ascii="Times New Roman" w:eastAsia="Times New Roman" w:hAnsi="Times New Roman" w:cs="Times New Roman"/>
+          <w:color w:val="00000A"/>
+          <w:sz w:val="24"/>
+          <w:szCs w:val="24"/>
+          <w:lang w:eastAsia="pt-BR"/>
+        </w:rPr>
+        <w:t>Disponível em:</w:t>
+      </w:r>
+      <w:r>
+        <w:t xml:space="preserve"> </w:t>
+      </w:r>
+      <w:r>
+        <w:t>&lt;</w:t>
+      </w:r>
+      <w:hyperlink r:id="rId9" w:history="1">
+        <w:r>
+          <w:rPr>
+            <w:rStyle w:val="Hyperlink"/>
+          </w:rPr>
+          <w:t>https://archive.org/details/stallings-arquitetura-e-organizacao-de-computadores-10a?utm_source=chatgpt.com</w:t>
+        </w:r>
+      </w:hyperlink>
+      <w:r>
+        <w:rPr>
+          <w:rFonts w:ascii="Times New Roman" w:eastAsia="Times New Roman" w:hAnsi="Times New Roman" w:cs="Times New Roman"/>
+          <w:color w:val="00000A"/>
+          <w:sz w:val="24"/>
+          <w:szCs w:val="24"/>
+          <w:lang w:eastAsia="pt-BR"/>
+        </w:rPr>
+        <w:t xml:space="preserve">&gt; </w:t>
+      </w:r>
+      <w:r>
+        <w:rPr>
+          <w:rFonts w:ascii="Times New Roman" w:eastAsia="Times New Roman" w:hAnsi="Times New Roman" w:cs="Times New Roman"/>
+          <w:color w:val="00000A"/>
+          <w:sz w:val="24"/>
+          <w:szCs w:val="24"/>
+          <w:lang w:eastAsia="pt-BR"/>
+        </w:rPr>
+        <w:t>Acesso em: 4 set. 2025.</w:t>
+      </w:r>
+      <w:r>
+        <w:t xml:space="preserve"> </w:t>
       </w:r>
     </w:p>
     <w:p/>
@@ -3853,13 +3974,44 @@
     <w:name w:val="Hyperlink"/>
     <w:basedOn w:val="Fontepargpadro"/>
     <w:uiPriority w:val="99"/>
-    <w:semiHidden/>
     <w:unhideWhenUsed/>
     <w:rsid w:val="004E4BC1"/>
     <w:rPr>
       <w:color w:val="0000FF"/>
       <w:u w:val="single"/>
     </w:rPr>
+  </w:style>
+  <w:style w:type="character" w:styleId="Forte">
+    <w:name w:val="Strong"/>
+    <w:basedOn w:val="Fontepargpadro"/>
+    <w:uiPriority w:val="22"/>
+    <w:qFormat/>
+    <w:rsid w:val="006300F3"/>
+    <w:rPr>
+      <w:b/>
+      <w:bCs/>
+    </w:rPr>
+  </w:style>
+  <w:style w:type="character" w:styleId="nfase">
+    <w:name w:val="Emphasis"/>
+    <w:basedOn w:val="Fontepargpadro"/>
+    <w:uiPriority w:val="20"/>
+    <w:qFormat/>
+    <w:rsid w:val="007128B6"/>
+    <w:rPr>
+      <w:i/>
+      <w:iCs/>
+    </w:rPr>
+  </w:style>
+  <w:style w:type="character" w:customStyle="1" w:styleId="ms-1">
+    <w:name w:val="ms-1"/>
+    <w:basedOn w:val="Fontepargpadro"/>
+    <w:rsid w:val="007128B6"/>
+  </w:style>
+  <w:style w:type="character" w:customStyle="1" w:styleId="max-w-full">
+    <w:name w:val="max-w-full"/>
+    <w:basedOn w:val="Fontepargpadro"/>
+    <w:rsid w:val="007128B6"/>
   </w:style>
 </w:styles>
 </file>

</xml_diff>